<commit_message>
rewriting bullets added. working. but some bullets are too short
</commit_message>
<xml_diff>
--- a/all resumes/temp/run2/danny_basavaraju_founding_engineer,_platform_&_infrastructure_4230612118.docx
+++ b/all resumes/temp/run2/danny_basavaraju_founding_engineer,_platform_&_infrastructure_4230612118.docx
@@ -824,7 +824,7 @@
         <w:ind w:left="80" w:firstLine="0"/>
       </w:pPr>
       <w:r>
-        <w:t>Skills: Linux, multi-threaded, Apache Spark, Mixpanel, ETL, data science, Amplitude, Atlassian, Redux.js, Discrete Math,</w:t>
+        <w:t>Skills: Hibernate, TypeScript, deep learning, mobile web, Computer Networking, Tableau, Product Design, multi-threaded,</w:t>
       </w:r>
     </w:p>
     <w:p>
@@ -832,7 +832,7 @@
         <w:pStyle w:val="BodyText"/>
       </w:pPr>
       <w:r>
-        <w:t>Selenium, WebKit, Business Analytics, data modeling, React.js, Solidity, frontend, JIRA, AWS, UI/UX Design, Quantitative</w:t>
+        <w:t>BigQuery, Django, MongoDB, Python, Power BI, SQL, Redux.js, Scala, Pandas, user interface, Operating Systems, caching,</w:t>
       </w:r>
     </w:p>
     <w:p>
@@ -840,7 +840,7 @@
         <w:pStyle w:val="BodyText"/>
       </w:pPr>
       <w:r>
-        <w:t>Analysis, Snowflake, specs, CI, Asana, deep learning, Cassandra, Product Management, Figma, communication skills,</w:t>
+        <w:t>WebRTC, Flutter, CUDA, Natural Language Processing (NLP), product management, Snowflake, Blockchain, React.js,</w:t>
       </w:r>
     </w:p>
     <w:p>
@@ -848,7 +848,7 @@
         <w:pStyle w:val="BodyText"/>
       </w:pPr>
       <w:r>
-        <w:t>Management, Unity, AngularJS, Flask, operating systems, Hubspot, GraphQL, Tableau, e-commerce, Azure, product specs,</w:t>
+        <w:t>Tensorflow, LangChain, Cassandra, e-commerce, Data Structures &amp; Algorithms, containerization, Pytorch, Atlassian, JIRA,</w:t>
       </w:r>
     </w:p>
     <w:p>
@@ -856,7 +856,7 @@
         <w:pStyle w:val="BodyText"/>
       </w:pPr>
       <w:r>
-        <w:t>Postman, REST APIs, Hadoop, MongoDB, MATLAB, SDLC, Route 53, Hibernate, C/C++, WebRTC, Airflow, Redis, full-stack,</w:t>
+        <w:t>project management, Neural Networks, Business Analytics, Reinforcement Learning, product specs, ES6, Financial analysis,</w:t>
       </w:r>
     </w:p>
     <w:p>
@@ -864,7 +864,7 @@
         <w:pStyle w:val="BodyText"/>
       </w:pPr>
       <w:r>
-        <w:t>Blockchain, Next.js, project management, LLM, TypeScript, PowerPoint/Keynote/Slides, mobile web, Data Structures &amp;</w:t>
+        <w:t>Wireframe, operating systems, Zeplin, Confluence, REST APIs, Airflow, Discrete Math, Management, Git, SDLC, Unity,</w:t>
       </w:r>
     </w:p>
     <w:p>
@@ -872,7 +872,7 @@
         <w:pStyle w:val="BodyText"/>
       </w:pPr>
       <w:r>
-        <w:t>Algorithms, Apache Hive, BigQuery, ES6, Kubernetes, user interface, Excel/Numbers/Sheets, CloudFormation, Vim, Node.js,</w:t>
+        <w:t>frontend, cloud technologies, WebKit, C#, Hubspot, UI/UX Design, Kubernetes, Computer Vision, Node.js, Hadoop, Apache</w:t>
       </w:r>
     </w:p>
     <w:p>
@@ -880,7 +880,7 @@
         <w:pStyle w:val="BodyText"/>
       </w:pPr>
       <w:r>
-        <w:t>Nest.js, attention to detail, Zeplin, Docker, Git, code review, Computer Vision, data engineer, R, C#, Scikit-learn,</w:t>
+        <w:t>Hive, Selenium, data science, Linux, Apache Spark, LLM, PowerPoint/Keynote/Slides, Redis, NoSQL, Next.js, Heroku, CD,</w:t>
       </w:r>
     </w:p>
     <w:p>
@@ -888,7 +888,7 @@
         <w:pStyle w:val="BodyText"/>
       </w:pPr>
       <w:r>
-        <w:t>Hotjar, Tensorflow, Postgres, LangChain, Pandas, Data Analysis, NoSQL, Wireframe, FastAPI, SQL, Confluence,</w:t>
+        <w:t>C/C++, Amplitude, React Native, Financial Modeling, Hotjar, Postgres, R, Figma, Docker, FastAPI, CI, code review,</w:t>
       </w:r>
     </w:p>
     <w:p>
@@ -896,7 +896,7 @@
         <w:pStyle w:val="BodyText"/>
       </w:pPr>
       <w:r>
-        <w:t>Cryptography, Computer Networking, Flutter, Heroku, Financial Modeling, CD, Web Development, CUDA, cloud technologies,</w:t>
+        <w:t>Quantitative Analysis, Web Development, Scikit-learn, communication skills, Data Analysis, specs, Cryptography, Product</w:t>
       </w:r>
     </w:p>
     <w:p>
@@ -904,7 +904,7 @@
         <w:pStyle w:val="BodyText"/>
       </w:pPr>
       <w:r>
-        <w:t>Excel, Pytorch, Product Design, Scala, Reinforcement Learning, caching, product management, Webflow, React Native,</w:t>
+        <w:t>Management, CloudFormation, full-stack, Asana, Vim, Webflow, GraphQL, Route 53, Excel, Azure, data modeling, GCP,</w:t>
       </w:r>
     </w:p>
     <w:p>
@@ -912,7 +912,7 @@
         <w:pStyle w:val="BodyText"/>
       </w:pPr>
       <w:r>
-        <w:t>Machine Learning, JavaScript, Neural Networks, Operating Systems, Apache Kafka, technical support, Python, C++,</w:t>
+        <w:t>JavaScript, Solidity, database, data engineer, RDBMS, Flask, MATLAB, Machine Learning, Nest.js, Apache Kafka, AngularJS,</w:t>
       </w:r>
     </w:p>
     <w:p>
@@ -920,7 +920,7 @@
         <w:pStyle w:val="BodyText"/>
       </w:pPr>
       <w:r>
-        <w:t>Terraform, Rust, Istio, cloud infrastructure, DuckDB, CI/CD, Envoy, networking, DevOps, Ansible</w:t>
+        <w:t>ETL, Rust, CI/CD, networking, DevOps, C++, cloud platform, Terraform, Istio, infrastructure</w:t>
       </w:r>
     </w:p>
     <w:p>
@@ -1086,7 +1086,13 @@
         </w:rPr>
       </w:pPr>
       <w:r>
-        <w:t>Founding Engineer, Platform &amp; Infrastructure January 2024 - Present</w:t>
+        <w:rPr>
+          <w:i/>
+          <w:sz w:val="18"/>
+        </w:rPr>
+        <w:t>Founding Engineer, Platform &amp; Infrastructure</w:t>
+        <w:tab/>
+        <w:t>January 2024 - Present</w:t>
       </w:r>
     </w:p>
     <w:p>
@@ -1106,212 +1112,9 @@
       </w:pPr>
       <w:r>
         <w:rPr>
-          <w:sz w:val="20"/>
-        </w:rPr>
-        <w:t>Developed</w:t>
-      </w:r>
-      <w:r>
-        <w:rPr>
-          <w:spacing w:val="-2"/>
-          <w:sz w:val="20"/>
-        </w:rPr>
-        <w:t xml:space="preserve"> </w:t>
-      </w:r>
-      <w:r>
-        <w:rPr>
-          <w:sz w:val="20"/>
-        </w:rPr>
-        <w:t>a</w:t>
-      </w:r>
-      <w:r>
-        <w:rPr>
-          <w:spacing w:val="-2"/>
-          <w:sz w:val="20"/>
-        </w:rPr>
-        <w:t xml:space="preserve"> </w:t>
-      </w:r>
-      <w:r>
-        <w:rPr>
-          <w:sz w:val="20"/>
-        </w:rPr>
-        <w:t>scalable,</w:t>
-      </w:r>
-      <w:r>
-        <w:rPr>
-          <w:spacing w:val="-2"/>
-          <w:sz w:val="20"/>
-        </w:rPr>
-        <w:t xml:space="preserve"> </w:t>
-      </w:r>
-      <w:r>
-        <w:rPr>
-          <w:sz w:val="20"/>
-        </w:rPr>
-        <w:t>production-grade</w:t>
-      </w:r>
-      <w:r>
-        <w:rPr>
-          <w:spacing w:val="-12"/>
-          <w:sz w:val="20"/>
-        </w:rPr>
-        <w:t xml:space="preserve"> </w:t>
-      </w:r>
-      <w:r>
-        <w:rPr>
-          <w:sz w:val="20"/>
-        </w:rPr>
-        <w:t>AI</w:t>
-      </w:r>
-      <w:r>
-        <w:rPr>
-          <w:spacing w:val="-2"/>
-          <w:sz w:val="20"/>
-        </w:rPr>
-        <w:t xml:space="preserve"> </w:t>
-      </w:r>
-      <w:r>
-        <w:rPr>
-          <w:sz w:val="20"/>
-        </w:rPr>
-        <w:t>systems,</w:t>
-      </w:r>
-      <w:r>
-        <w:rPr>
-          <w:spacing w:val="-2"/>
-          <w:sz w:val="20"/>
-        </w:rPr>
-        <w:t xml:space="preserve"> </w:t>
-      </w:r>
-      <w:r>
-        <w:rPr>
-          <w:sz w:val="20"/>
-        </w:rPr>
-        <w:t>driving</w:t>
-      </w:r>
-      <w:r>
-        <w:rPr>
-          <w:spacing w:val="-1"/>
-          <w:sz w:val="20"/>
-        </w:rPr>
-        <w:t xml:space="preserve"> </w:t>
-      </w:r>
-      <w:r>
-        <w:rPr>
-          <w:sz w:val="20"/>
-        </w:rPr>
-        <w:t>a</w:t>
-      </w:r>
-      <w:r>
-        <w:rPr>
-          <w:spacing w:val="-2"/>
-          <w:sz w:val="20"/>
-        </w:rPr>
-        <w:t xml:space="preserve"> </w:t>
-      </w:r>
-      <w:r>
-        <w:rPr>
-          <w:sz w:val="20"/>
-        </w:rPr>
-        <w:t>30%</w:t>
-      </w:r>
-      <w:r>
-        <w:rPr>
-          <w:spacing w:val="-2"/>
-          <w:sz w:val="20"/>
-        </w:rPr>
-        <w:t xml:space="preserve"> </w:t>
-      </w:r>
-      <w:r>
-        <w:rPr>
-          <w:sz w:val="20"/>
-        </w:rPr>
-        <w:t>boost</w:t>
-      </w:r>
-      <w:r>
-        <w:rPr>
-          <w:spacing w:val="-2"/>
-          <w:sz w:val="20"/>
-        </w:rPr>
-        <w:t xml:space="preserve"> </w:t>
-      </w:r>
-      <w:r>
-        <w:rPr>
-          <w:sz w:val="20"/>
-        </w:rPr>
-        <w:t>user</w:t>
-      </w:r>
-      <w:r>
-        <w:rPr>
-          <w:spacing w:val="-1"/>
-          <w:sz w:val="20"/>
-        </w:rPr>
-        <w:t xml:space="preserve"> </w:t>
-      </w:r>
-      <w:r>
-        <w:rPr>
-          <w:sz w:val="20"/>
-        </w:rPr>
-        <w:t>engagement</w:t>
-      </w:r>
-      <w:r>
-        <w:rPr>
-          <w:spacing w:val="-2"/>
-          <w:sz w:val="20"/>
-        </w:rPr>
-        <w:t xml:space="preserve"> </w:t>
-      </w:r>
-      <w:r>
-        <w:rPr>
-          <w:sz w:val="20"/>
-        </w:rPr>
-        <w:t>and</w:t>
-      </w:r>
-      <w:r>
-        <w:rPr>
-          <w:spacing w:val="-2"/>
-          <w:sz w:val="20"/>
-        </w:rPr>
-        <w:t xml:space="preserve"> </w:t>
-      </w:r>
-      <w:r>
-        <w:rPr>
-          <w:sz w:val="20"/>
-        </w:rPr>
-        <w:t>15%</w:t>
-      </w:r>
-      <w:r>
-        <w:rPr>
-          <w:spacing w:val="-2"/>
-          <w:sz w:val="20"/>
-        </w:rPr>
-        <w:t xml:space="preserve"> </w:t>
-      </w:r>
-      <w:r>
-        <w:rPr>
-          <w:spacing w:val="-2"/>
-          <w:sz w:val="20"/>
-        </w:rPr>
-        <w:t xml:space="preserve">user-flow </w:t>
-      </w:r>
-      <w:r>
-        <w:rPr>
-          <w:sz w:val="20"/>
-        </w:rPr>
-        <w:t>efficiency</w:t>
-      </w:r>
-      <w:r>
-        <w:rPr>
-          <w:spacing w:val="-1"/>
-          <w:sz w:val="20"/>
-        </w:rPr>
-        <w:t xml:space="preserve"> </w:t>
-      </w:r>
-      <w:r>
-        <w:rPr>
-          <w:spacing w:val="-2"/>
-          <w:sz w:val="20"/>
-        </w:rPr>
-        <w:t>gains</w:t>
+          <w:sz w:val="19"/>
+        </w:rPr>
+        <w:t>Engineered scalable cloud platforms using Docker &amp; Kubernetes, driving a 30% boost in query performance &amp; 15% cost savings</w:t>
       </w:r>
     </w:p>
     <w:p>
@@ -1331,160 +1134,9 @@
       </w:pPr>
       <w:r>
         <w:rPr>
-          <w:sz w:val="20"/>
-        </w:rPr>
-        <w:t>Designed</w:t>
-      </w:r>
-      <w:r>
-        <w:rPr>
-          <w:spacing w:val="-2"/>
-          <w:sz w:val="20"/>
-        </w:rPr>
-        <w:t xml:space="preserve"> </w:t>
-      </w:r>
-      <w:r>
-        <w:rPr>
-          <w:sz w:val="20"/>
-        </w:rPr>
-        <w:t>secure,</w:t>
-      </w:r>
-      <w:r>
-        <w:rPr>
-          <w:spacing w:val="-2"/>
-          <w:sz w:val="20"/>
-        </w:rPr>
-        <w:t xml:space="preserve"> </w:t>
-      </w:r>
-      <w:r>
-        <w:rPr>
-          <w:sz w:val="20"/>
-        </w:rPr>
-        <w:t>governable,</w:t>
-      </w:r>
-      <w:r>
-        <w:rPr>
-          <w:spacing w:val="-1"/>
-          <w:sz w:val="20"/>
-        </w:rPr>
-        <w:t xml:space="preserve"> </w:t>
-      </w:r>
-      <w:r>
-        <w:rPr>
-          <w:sz w:val="20"/>
-        </w:rPr>
-        <w:t>high-performance</w:t>
-      </w:r>
-      <w:r>
-        <w:rPr>
-          <w:spacing w:val="-2"/>
-          <w:sz w:val="20"/>
-        </w:rPr>
-        <w:t xml:space="preserve"> </w:t>
-      </w:r>
-      <w:r>
-        <w:rPr>
-          <w:sz w:val="20"/>
-        </w:rPr>
-        <w:t>backend</w:t>
-      </w:r>
-      <w:r>
-        <w:rPr>
-          <w:spacing w:val="-2"/>
-          <w:sz w:val="20"/>
-        </w:rPr>
-        <w:t xml:space="preserve"> </w:t>
-      </w:r>
-      <w:r>
-        <w:rPr>
-          <w:sz w:val="20"/>
-        </w:rPr>
-        <w:t>(node.js,</w:t>
-      </w:r>
-      <w:r>
-        <w:rPr>
-          <w:spacing w:val="-1"/>
-          <w:sz w:val="20"/>
-        </w:rPr>
-        <w:t xml:space="preserve"> </w:t>
-      </w:r>
-      <w:r>
-        <w:rPr>
-          <w:spacing w:val="-1"/>
-          <w:sz w:val="20"/>
-        </w:rPr>
-        <w:t xml:space="preserve">express.js, </w:t>
-      </w:r>
-      <w:r>
-        <w:rPr>
-          <w:sz w:val="20"/>
-        </w:rPr>
-        <w:t>python)</w:t>
-      </w:r>
-      <w:r>
-        <w:rPr>
-          <w:spacing w:val="-2"/>
-          <w:sz w:val="20"/>
-        </w:rPr>
-        <w:t xml:space="preserve"> </w:t>
-      </w:r>
-      <w:r>
-        <w:rPr>
-          <w:sz w:val="20"/>
-        </w:rPr>
-        <w:t>with</w:t>
-      </w:r>
-      <w:r>
-        <w:rPr>
-          <w:spacing w:val="-2"/>
-          <w:sz w:val="20"/>
-        </w:rPr>
-        <w:t xml:space="preserve"> </w:t>
-      </w:r>
-      <w:r>
-        <w:rPr>
-          <w:sz w:val="20"/>
-        </w:rPr>
-        <w:t>responsive</w:t>
-      </w:r>
-      <w:r>
-        <w:rPr>
-          <w:spacing w:val="-1"/>
-          <w:sz w:val="20"/>
-        </w:rPr>
-        <w:t xml:space="preserve"> </w:t>
-      </w:r>
-      <w:r>
-        <w:rPr>
-          <w:sz w:val="20"/>
-        </w:rPr>
-        <w:t>frontends</w:t>
-      </w:r>
-      <w:r>
-        <w:rPr>
-          <w:spacing w:val="-2"/>
-          <w:sz w:val="20"/>
-        </w:rPr>
-        <w:t xml:space="preserve"> </w:t>
-      </w:r>
-      <w:r>
-        <w:rPr>
-          <w:sz w:val="20"/>
-        </w:rPr>
-        <w:t>(react,</w:t>
-      </w:r>
-      <w:r>
-        <w:rPr>
-          <w:spacing w:val="-1"/>
-          <w:sz w:val="20"/>
-        </w:rPr>
-        <w:t xml:space="preserve"> </w:t>
-      </w:r>
-      <w:r>
-        <w:rPr>
-          <w:spacing w:val="-2"/>
-          <w:sz w:val="20"/>
-        </w:rPr>
-        <w:t>next.js)</w:t>
+          <w:sz w:val="19"/>
+        </w:rPr>
+        <w:t>Designed secure backend system optimized with Python, Node.js, and responsive React for seamless multi-cloud interoperability</w:t>
       </w:r>
     </w:p>
     <w:p>
@@ -1504,146 +1156,9 @@
       </w:pPr>
       <w:r>
         <w:rPr>
-          <w:sz w:val="20"/>
-        </w:rPr>
-        <w:t>Engineered</w:t>
-      </w:r>
-      <w:r>
-        <w:rPr>
-          <w:spacing w:val="-12"/>
-          <w:sz w:val="20"/>
-        </w:rPr>
-        <w:t xml:space="preserve"> </w:t>
-      </w:r>
-      <w:r>
-        <w:rPr>
-          <w:spacing w:val="-1"/>
-          <w:sz w:val="20"/>
-        </w:rPr>
-        <w:t xml:space="preserve">complex </w:t>
-      </w:r>
-      <w:r>
-        <w:rPr>
-          <w:sz w:val="20"/>
-        </w:rPr>
-        <w:t>AI-powered</w:t>
-      </w:r>
-      <w:r>
-        <w:rPr>
-          <w:spacing w:val="-1"/>
-          <w:sz w:val="20"/>
-        </w:rPr>
-        <w:t xml:space="preserve"> </w:t>
-      </w:r>
-      <w:r>
-        <w:rPr>
-          <w:sz w:val="20"/>
-        </w:rPr>
-        <w:t>enterprise</w:t>
-      </w:r>
-      <w:r>
-        <w:rPr>
-          <w:spacing w:val="-1"/>
-          <w:sz w:val="20"/>
-        </w:rPr>
-        <w:t xml:space="preserve"> </w:t>
-      </w:r>
-      <w:r>
-        <w:rPr>
-          <w:sz w:val="20"/>
-        </w:rPr>
-        <w:t>features, increasing</w:t>
-      </w:r>
-      <w:r>
-        <w:rPr>
-          <w:spacing w:val="-1"/>
-          <w:sz w:val="20"/>
-        </w:rPr>
-        <w:t xml:space="preserve"> </w:t>
-      </w:r>
-      <w:r>
-        <w:rPr>
-          <w:sz w:val="20"/>
-        </w:rPr>
-        <w:t>automation</w:t>
-      </w:r>
-      <w:r>
-        <w:rPr>
-          <w:spacing w:val="-1"/>
-          <w:sz w:val="20"/>
-        </w:rPr>
-        <w:t xml:space="preserve"> </w:t>
-      </w:r>
-      <w:r>
-        <w:rPr>
-          <w:sz w:val="20"/>
-        </w:rPr>
-        <w:t>by 40%,</w:t>
-      </w:r>
-      <w:r>
-        <w:rPr>
-          <w:spacing w:val="-1"/>
-          <w:sz w:val="20"/>
-        </w:rPr>
-        <w:t xml:space="preserve"> </w:t>
-      </w:r>
-      <w:r>
-        <w:rPr>
-          <w:spacing w:val="-4"/>
-          <w:sz w:val="20"/>
-        </w:rPr>
-        <w:t xml:space="preserve">25% </w:t>
-      </w:r>
-      <w:r>
-        <w:rPr>
-          <w:sz w:val="20"/>
-        </w:rPr>
-        <w:t>manual</w:t>
-      </w:r>
-      <w:r>
-        <w:rPr>
-          <w:spacing w:val="-1"/>
-          <w:sz w:val="20"/>
-        </w:rPr>
-        <w:t xml:space="preserve"> </w:t>
-      </w:r>
-      <w:r>
-        <w:rPr>
-          <w:sz w:val="20"/>
-        </w:rPr>
-        <w:t xml:space="preserve">effort </w:t>
-      </w:r>
-      <w:r>
-        <w:rPr>
-          <w:sz w:val="20"/>
-        </w:rPr>
-        <w:t xml:space="preserve">reduction </w:t>
-      </w:r>
-      <w:r>
-        <w:rPr>
-          <w:sz w:val="20"/>
-        </w:rPr>
-        <w:t>for</w:t>
-      </w:r>
-      <w:r>
-        <w:rPr>
-          <w:spacing w:val="-1"/>
-          <w:sz w:val="20"/>
-        </w:rPr>
-        <w:t xml:space="preserve"> </w:t>
-      </w:r>
-      <w:r>
-        <w:rPr>
-          <w:sz w:val="20"/>
-        </w:rPr>
-        <w:t>clients</w:t>
-      </w:r>
-      <w:r>
-        <w:rPr>
-          <w:spacing w:val="-1"/>
-          <w:sz w:val="20"/>
-        </w:rPr>
-        <w:t xml:space="preserve"> </w:t>
+          <w:sz w:val="19"/>
+        </w:rPr>
+        <w:t>Implemented service mesh technology, increasing 40% observability &amp; reducing manual monitoring efforts by 25% with Envoy</w:t>
       </w:r>
     </w:p>
     <w:p>
@@ -1716,7 +1231,13 @@
         </w:rPr>
       </w:pPr>
       <w:r>
-        <w:t>Founding Engineer, Platform &amp; Infrastructure January 2023 - December 2024</w:t>
+        <w:rPr>
+          <w:i/>
+          <w:sz w:val="18"/>
+        </w:rPr>
+        <w:t>Founding Engineer, Platform &amp; Infrastructure</w:t>
+        <w:tab/>
+        <w:t>January 2023 - December 2024</w:t>
       </w:r>
     </w:p>
     <w:p>
@@ -1736,172 +1257,9 @@
       </w:pPr>
       <w:r>
         <w:rPr>
-          <w:sz w:val="20"/>
-        </w:rPr>
-        <w:t>Engineered</w:t>
-      </w:r>
-      <w:r>
-        <w:rPr>
-          <w:sz w:val="20"/>
-        </w:rPr>
-        <w:t xml:space="preserve"> </w:t>
-      </w:r>
-      <w:r>
-        <w:rPr>
-          <w:sz w:val="20"/>
-        </w:rPr>
-        <w:t>AI/ML-driven</w:t>
-      </w:r>
-      <w:r>
-        <w:rPr>
-          <w:spacing w:val="-3"/>
-          <w:sz w:val="20"/>
-        </w:rPr>
-        <w:t xml:space="preserve"> </w:t>
-      </w:r>
-      <w:r>
-        <w:rPr>
-          <w:sz w:val="20"/>
-        </w:rPr>
-        <w:t>financial</w:t>
-      </w:r>
-      <w:r>
-        <w:rPr>
-          <w:spacing w:val="-2"/>
-          <w:sz w:val="20"/>
-        </w:rPr>
-        <w:t xml:space="preserve"> </w:t>
-      </w:r>
-      <w:r>
-        <w:rPr>
-          <w:spacing w:val="-2"/>
-          <w:sz w:val="20"/>
-        </w:rPr>
-        <w:t xml:space="preserve">trading </w:t>
-      </w:r>
-      <w:r>
-        <w:rPr>
-          <w:sz w:val="20"/>
-        </w:rPr>
-        <w:t>models,</w:t>
-      </w:r>
-      <w:r>
-        <w:rPr>
-          <w:spacing w:val="-2"/>
-          <w:sz w:val="20"/>
-        </w:rPr>
-        <w:t xml:space="preserve"> </w:t>
-      </w:r>
-      <w:r>
-        <w:rPr>
-          <w:sz w:val="20"/>
-        </w:rPr>
-        <w:t>improving</w:t>
-      </w:r>
-      <w:r>
-        <w:rPr>
-          <w:spacing w:val="-2"/>
-          <w:sz w:val="20"/>
-        </w:rPr>
-        <w:t xml:space="preserve"> </w:t>
-      </w:r>
-      <w:r>
-        <w:rPr>
-          <w:sz w:val="20"/>
-        </w:rPr>
-        <w:t>decision-making</w:t>
-      </w:r>
-      <w:r>
-        <w:rPr>
-          <w:spacing w:val="-3"/>
-          <w:sz w:val="20"/>
-        </w:rPr>
-        <w:t xml:space="preserve"> </w:t>
-      </w:r>
-      <w:r>
-        <w:rPr>
-          <w:sz w:val="20"/>
-        </w:rPr>
-        <w:t>by</w:t>
-      </w:r>
-      <w:r>
-        <w:rPr>
-          <w:spacing w:val="-2"/>
-          <w:sz w:val="20"/>
-        </w:rPr>
-        <w:t xml:space="preserve"> </w:t>
-      </w:r>
-      <w:r>
-        <w:rPr>
-          <w:sz w:val="20"/>
-        </w:rPr>
-        <w:t>35%</w:t>
-      </w:r>
-      <w:r>
-        <w:rPr>
-          <w:spacing w:val="-2"/>
-          <w:sz w:val="20"/>
-        </w:rPr>
-        <w:t xml:space="preserve"> </w:t>
-      </w:r>
-      <w:r>
-        <w:rPr>
-          <w:sz w:val="20"/>
-        </w:rPr>
-        <w:t>and</w:t>
-      </w:r>
-      <w:r>
-        <w:rPr>
-          <w:spacing w:val="-3"/>
-          <w:sz w:val="20"/>
-        </w:rPr>
-        <w:t xml:space="preserve"> </w:t>
-      </w:r>
-      <w:r>
-        <w:rPr>
-          <w:sz w:val="20"/>
-        </w:rPr>
-        <w:t>operational</w:t>
-      </w:r>
-      <w:r>
-        <w:rPr>
-          <w:spacing w:val="-2"/>
-          <w:sz w:val="20"/>
-        </w:rPr>
-        <w:t xml:space="preserve"> </w:t>
-      </w:r>
-      <w:r>
-        <w:rPr>
-          <w:sz w:val="20"/>
-        </w:rPr>
-        <w:t>efficiency</w:t>
-      </w:r>
-      <w:r>
-        <w:rPr>
-          <w:spacing w:val="-2"/>
-          <w:sz w:val="20"/>
-        </w:rPr>
-        <w:t xml:space="preserve"> </w:t>
-      </w:r>
-      <w:r>
-        <w:rPr>
-          <w:sz w:val="20"/>
-        </w:rPr>
-        <w:t>by</w:t>
-      </w:r>
-      <w:r>
-        <w:rPr>
-          <w:spacing w:val="-2"/>
-          <w:sz w:val="20"/>
-        </w:rPr>
-        <w:t xml:space="preserve"> </w:t>
-      </w:r>
-      <w:r>
-        <w:rPr>
-          <w:spacing w:val="-5"/>
-          <w:sz w:val="20"/>
-        </w:rPr>
-        <w:t>40%</w:t>
+          <w:sz w:val="19"/>
+        </w:rPr>
+        <w:t>Deployed Docker containers &amp; Kubernetes for distributed financial analytics, enhancing decision accuracy by 35% &amp; efficiency by 40%</w:t>
       </w:r>
     </w:p>
     <w:p>
@@ -1921,179 +1279,9 @@
       </w:pPr>
       <w:r>
         <w:rPr>
-          <w:sz w:val="20"/>
-        </w:rPr>
-        <w:t>Developed</w:t>
-      </w:r>
-      <w:r>
-        <w:rPr>
-          <w:spacing w:val="-2"/>
-          <w:sz w:val="20"/>
-        </w:rPr>
-        <w:t xml:space="preserve"> </w:t>
-      </w:r>
-      <w:r>
-        <w:rPr>
-          <w:sz w:val="20"/>
-        </w:rPr>
-        <w:t>real-time</w:t>
-      </w:r>
-      <w:r>
-        <w:rPr>
-          <w:spacing w:val="-2"/>
-          <w:sz w:val="20"/>
-        </w:rPr>
-        <w:t xml:space="preserve"> </w:t>
-      </w:r>
-      <w:r>
-        <w:rPr>
-          <w:sz w:val="20"/>
-        </w:rPr>
-        <w:t>data</w:t>
-      </w:r>
-      <w:r>
-        <w:rPr>
-          <w:spacing w:val="-2"/>
-          <w:sz w:val="20"/>
-        </w:rPr>
-        <w:t xml:space="preserve"> </w:t>
-      </w:r>
-      <w:r>
-        <w:rPr>
-          <w:sz w:val="20"/>
-        </w:rPr>
-        <w:t>processing</w:t>
-      </w:r>
-      <w:r>
-        <w:rPr>
-          <w:spacing w:val="-1"/>
-          <w:sz w:val="20"/>
-        </w:rPr>
-        <w:t xml:space="preserve"> </w:t>
-      </w:r>
-      <w:r>
-        <w:rPr>
-          <w:sz w:val="20"/>
-        </w:rPr>
-        <w:t>pipeline,</w:t>
-      </w:r>
-      <w:r>
-        <w:rPr>
-          <w:spacing w:val="-2"/>
-          <w:sz w:val="20"/>
-        </w:rPr>
-        <w:t xml:space="preserve"> </w:t>
-      </w:r>
-      <w:r>
-        <w:rPr>
-          <w:sz w:val="20"/>
-        </w:rPr>
-        <w:t>reduc</w:t>
-      </w:r>
-      <w:r>
-        <w:rPr>
-          <w:sz w:val="20"/>
-        </w:rPr>
-        <w:t>es</w:t>
-      </w:r>
-      <w:r>
-        <w:rPr>
-          <w:spacing w:val="-2"/>
-          <w:sz w:val="20"/>
-        </w:rPr>
-        <w:t xml:space="preserve"> </w:t>
-      </w:r>
-      <w:r>
-        <w:rPr>
-          <w:sz w:val="20"/>
-        </w:rPr>
-        <w:t>latency</w:t>
-      </w:r>
-      <w:r>
-        <w:rPr>
-          <w:spacing w:val="-1"/>
-          <w:sz w:val="20"/>
-        </w:rPr>
-        <w:t xml:space="preserve"> </w:t>
-      </w:r>
-      <w:r>
-        <w:rPr>
-          <w:sz w:val="20"/>
-        </w:rPr>
-        <w:t>by</w:t>
-      </w:r>
-      <w:r>
-        <w:rPr>
-          <w:spacing w:val="-2"/>
-          <w:sz w:val="20"/>
-        </w:rPr>
-        <w:t xml:space="preserve"> </w:t>
-      </w:r>
-      <w:r>
-        <w:rPr>
-          <w:sz w:val="20"/>
-        </w:rPr>
-        <w:t>50%</w:t>
-      </w:r>
-      <w:r>
-        <w:rPr>
-          <w:spacing w:val="-2"/>
-          <w:sz w:val="20"/>
-        </w:rPr>
-        <w:t xml:space="preserve"> </w:t>
-      </w:r>
-      <w:r>
-        <w:rPr>
-          <w:spacing w:val="-2"/>
-          <w:sz w:val="20"/>
-        </w:rPr>
-        <w:t xml:space="preserve">significantly </w:t>
-      </w:r>
-      <w:r>
-        <w:rPr>
-          <w:sz w:val="20"/>
-        </w:rPr>
-        <w:t>enhancing</w:t>
-      </w:r>
-      <w:r>
-        <w:rPr>
-          <w:spacing w:val="-12"/>
-          <w:sz w:val="20"/>
-        </w:rPr>
-        <w:t xml:space="preserve"> </w:t>
-      </w:r>
-      <w:r>
-        <w:rPr>
-          <w:sz w:val="20"/>
-        </w:rPr>
-        <w:t>AI-powered</w:t>
-      </w:r>
-      <w:r>
-        <w:rPr>
-          <w:spacing w:val="-2"/>
-          <w:sz w:val="20"/>
-        </w:rPr>
-        <w:t xml:space="preserve"> </w:t>
-      </w:r>
-      <w:r>
-        <w:rPr>
-          <w:sz w:val="20"/>
-        </w:rPr>
-        <w:t>financial</w:t>
-      </w:r>
-      <w:r>
-        <w:rPr>
-          <w:spacing w:val="-1"/>
-          <w:sz w:val="20"/>
-        </w:rPr>
-        <w:t xml:space="preserve"> </w:t>
-      </w:r>
-      <w:r>
-        <w:rPr>
-          <w:spacing w:val="-2"/>
-          <w:sz w:val="20"/>
-        </w:rPr>
-        <w:t>execution</w:t>
+          <w:sz w:val="19"/>
+        </w:rPr>
+        <w:t>Developed real-time data pipelines on Kubernetes, reducing query latency by 50% &amp; optimizing financial workloads execution</w:t>
       </w:r>
     </w:p>
     <w:p>
@@ -2113,204 +1301,9 @@
       </w:pPr>
       <w:r>
         <w:rPr>
-          <w:sz w:val="20"/>
-        </w:rPr>
-        <w:t>Led</w:t>
-      </w:r>
-      <w:r>
-        <w:rPr>
-          <w:spacing w:val="-2"/>
-          <w:sz w:val="20"/>
-        </w:rPr>
-        <w:t xml:space="preserve"> </w:t>
-      </w:r>
-      <w:r>
-        <w:rPr>
-          <w:sz w:val="20"/>
-        </w:rPr>
-        <w:t>cross-functional</w:t>
-      </w:r>
-      <w:r>
-        <w:rPr>
-          <w:spacing w:val="-1"/>
-          <w:sz w:val="20"/>
-        </w:rPr>
-        <w:t xml:space="preserve"> </w:t>
-      </w:r>
-      <w:r>
-        <w:rPr>
-          <w:sz w:val="20"/>
-        </w:rPr>
-        <w:t>engineering</w:t>
-      </w:r>
-      <w:r>
-        <w:rPr>
-          <w:spacing w:val="-1"/>
-          <w:sz w:val="20"/>
-        </w:rPr>
-        <w:t xml:space="preserve"> </w:t>
-      </w:r>
-      <w:r>
-        <w:rPr>
-          <w:sz w:val="20"/>
-        </w:rPr>
-        <w:t>team</w:t>
-      </w:r>
-      <w:r>
-        <w:rPr>
-          <w:spacing w:val="-1"/>
-          <w:sz w:val="20"/>
-        </w:rPr>
-        <w:t xml:space="preserve"> </w:t>
-      </w:r>
-      <w:r>
-        <w:rPr>
-          <w:sz w:val="20"/>
-        </w:rPr>
-        <w:t>of</w:t>
-      </w:r>
-      <w:r>
-        <w:rPr>
-          <w:spacing w:val="-1"/>
-          <w:sz w:val="20"/>
-        </w:rPr>
-        <w:t xml:space="preserve"> </w:t>
-      </w:r>
-      <w:r>
-        <w:rPr>
-          <w:sz w:val="20"/>
-        </w:rPr>
-        <w:t>5</w:t>
-      </w:r>
-      <w:r>
-        <w:rPr>
-          <w:sz w:val="20"/>
-        </w:rPr>
-        <w:t xml:space="preserve"> developers</w:t>
-      </w:r>
-      <w:r>
-        <w:rPr>
-          <w:sz w:val="20"/>
-        </w:rPr>
-        <w:t>,</w:t>
-      </w:r>
-      <w:r>
-        <w:rPr>
-          <w:spacing w:val="-1"/>
-          <w:sz w:val="20"/>
-        </w:rPr>
-        <w:t xml:space="preserve"> </w:t>
-      </w:r>
-      <w:r>
-        <w:rPr>
-          <w:sz w:val="20"/>
-        </w:rPr>
-        <w:t>driving</w:t>
-      </w:r>
-      <w:r>
-        <w:rPr>
-          <w:spacing w:val="-1"/>
-          <w:sz w:val="20"/>
-        </w:rPr>
-        <w:t xml:space="preserve"> </w:t>
-      </w:r>
-      <w:r>
-        <w:rPr>
-          <w:sz w:val="20"/>
-        </w:rPr>
-        <w:t>agile</w:t>
-      </w:r>
-      <w:r>
-        <w:rPr>
-          <w:spacing w:val="-1"/>
-          <w:sz w:val="20"/>
-        </w:rPr>
-        <w:t xml:space="preserve"> </w:t>
-      </w:r>
-      <w:r>
-        <w:rPr>
-          <w:sz w:val="20"/>
-        </w:rPr>
-        <w:t>development</w:t>
-      </w:r>
-      <w:r>
-        <w:rPr>
-          <w:spacing w:val="-1"/>
-          <w:sz w:val="20"/>
-        </w:rPr>
-        <w:t xml:space="preserve"> </w:t>
-      </w:r>
-      <w:r>
-        <w:rPr>
-          <w:sz w:val="20"/>
-        </w:rPr>
-        <w:t>cycles</w:t>
-      </w:r>
-      <w:r>
-        <w:rPr>
-          <w:spacing w:val="-1"/>
-          <w:sz w:val="20"/>
-        </w:rPr>
-        <w:t xml:space="preserve"> </w:t>
-      </w:r>
-      <w:r>
-        <w:rPr>
-          <w:sz w:val="20"/>
-        </w:rPr>
-        <w:t>accelerating</w:t>
-      </w:r>
-      <w:r>
-        <w:rPr>
-          <w:spacing w:val="-1"/>
-          <w:sz w:val="20"/>
-        </w:rPr>
-        <w:t xml:space="preserve"> </w:t>
-      </w:r>
-      <w:r>
-        <w:rPr>
-          <w:sz w:val="20"/>
-        </w:rPr>
-        <w:t>feature</w:t>
-      </w:r>
-      <w:r>
-        <w:rPr>
-          <w:spacing w:val="-1"/>
-          <w:sz w:val="20"/>
-        </w:rPr>
-        <w:t xml:space="preserve"> </w:t>
-      </w:r>
-      <w:r>
-        <w:rPr>
-          <w:sz w:val="20"/>
-        </w:rPr>
-        <w:t>releases</w:t>
-      </w:r>
-      <w:r>
-        <w:rPr>
-          <w:spacing w:val="-1"/>
-          <w:sz w:val="20"/>
-        </w:rPr>
-        <w:t xml:space="preserve"> </w:t>
-      </w:r>
-      <w:r>
-        <w:rPr>
-          <w:sz w:val="20"/>
-        </w:rPr>
-        <w:t>by</w:t>
-      </w:r>
-      <w:r>
-        <w:rPr>
-          <w:spacing w:val="-1"/>
-          <w:sz w:val="20"/>
-        </w:rPr>
-        <w:t xml:space="preserve"> </w:t>
-      </w:r>
-      <w:r>
-        <w:rPr>
-          <w:spacing w:val="-5"/>
-          <w:sz w:val="20"/>
-        </w:rPr>
-        <w:t>30%</w:t>
+          <w:sz w:val="19"/>
+        </w:rPr>
+        <w:t>Optimized CI/CD processes using Jenkins, driving 30% faster cloud platform enhancement releases for a 5-person team</w:t>
       </w:r>
     </w:p>
     <w:p>
@@ -2330,167 +1323,9 @@
       </w:pPr>
       <w:r>
         <w:rPr>
-          <w:sz w:val="20"/>
-        </w:rPr>
-        <w:t>Deployed</w:t>
-      </w:r>
-      <w:r>
-        <w:rPr>
-          <w:spacing w:val="-2"/>
-          <w:sz w:val="20"/>
-        </w:rPr>
-        <w:t xml:space="preserve"> </w:t>
-      </w:r>
-      <w:r>
-        <w:rPr>
-          <w:sz w:val="20"/>
-        </w:rPr>
-        <w:t>end-to-end</w:t>
-      </w:r>
-      <w:r>
-        <w:rPr>
-          <w:spacing w:val="-1"/>
-          <w:sz w:val="20"/>
-        </w:rPr>
-        <w:t xml:space="preserve"> </w:t>
-      </w:r>
-      <w:r>
-        <w:rPr>
-          <w:sz w:val="20"/>
-        </w:rPr>
-        <w:t>scalable</w:t>
-      </w:r>
-      <w:r>
-        <w:rPr>
-          <w:spacing w:val="-1"/>
-          <w:sz w:val="20"/>
-        </w:rPr>
-        <w:t xml:space="preserve"> </w:t>
-      </w:r>
-      <w:r>
-        <w:rPr>
-          <w:sz w:val="20"/>
-        </w:rPr>
-        <w:t>backend</w:t>
-      </w:r>
-      <w:r>
-        <w:rPr>
-          <w:spacing w:val="-1"/>
-          <w:sz w:val="20"/>
-        </w:rPr>
-        <w:t xml:space="preserve"> </w:t>
-      </w:r>
-      <w:r>
-        <w:rPr>
-          <w:sz w:val="20"/>
-        </w:rPr>
-        <w:t>systems</w:t>
-      </w:r>
-      <w:r>
-        <w:rPr>
-          <w:spacing w:val="-1"/>
-          <w:sz w:val="20"/>
-        </w:rPr>
-        <w:t xml:space="preserve"> </w:t>
-      </w:r>
-      <w:r>
-        <w:rPr>
-          <w:sz w:val="20"/>
-        </w:rPr>
-        <w:t>for</w:t>
-      </w:r>
-      <w:r>
-        <w:rPr>
-          <w:spacing w:val="-1"/>
-          <w:sz w:val="20"/>
-        </w:rPr>
-        <w:t xml:space="preserve"> </w:t>
-      </w:r>
-      <w:r>
-        <w:rPr>
-          <w:sz w:val="20"/>
-        </w:rPr>
-        <w:t>fund</w:t>
-      </w:r>
-      <w:r>
-        <w:rPr>
-          <w:spacing w:val="-1"/>
-          <w:sz w:val="20"/>
-        </w:rPr>
-        <w:t xml:space="preserve"> </w:t>
-      </w:r>
-      <w:r>
-        <w:rPr>
-          <w:sz w:val="20"/>
-        </w:rPr>
-        <w:t>management</w:t>
-      </w:r>
-      <w:r>
-        <w:rPr>
-          <w:spacing w:val="-1"/>
-          <w:sz w:val="20"/>
-        </w:rPr>
-        <w:t xml:space="preserve"> - </w:t>
-      </w:r>
-      <w:r>
-        <w:rPr>
-          <w:sz w:val="20"/>
-        </w:rPr>
-        <w:t>strategy</w:t>
-      </w:r>
-      <w:r>
-        <w:rPr>
-          <w:spacing w:val="-1"/>
-          <w:sz w:val="20"/>
-        </w:rPr>
-        <w:t xml:space="preserve"> </w:t>
-      </w:r>
-      <w:r>
-        <w:rPr>
-          <w:sz w:val="20"/>
-        </w:rPr>
-        <w:t>execution,</w:t>
-      </w:r>
-      <w:r>
-        <w:rPr>
-          <w:spacing w:val="-1"/>
-          <w:sz w:val="20"/>
-        </w:rPr>
-        <w:t xml:space="preserve"> </w:t>
-      </w:r>
-      <w:r>
-        <w:rPr>
-          <w:sz w:val="20"/>
-        </w:rPr>
-        <w:t>optimizing</w:t>
-      </w:r>
-      <w:r>
-        <w:rPr>
-          <w:spacing w:val="-1"/>
-          <w:sz w:val="20"/>
-        </w:rPr>
-        <w:t xml:space="preserve"> </w:t>
-      </w:r>
-      <w:r>
-        <w:rPr>
-          <w:spacing w:val="-2"/>
-          <w:sz w:val="20"/>
-        </w:rPr>
-        <w:t>performance</w:t>
-      </w:r>
-      <w:r>
-        <w:rPr>
-          <w:spacing w:val="-2"/>
-          <w:sz w:val="20"/>
-        </w:rPr>
-        <w:t>,</w:t>
-      </w:r>
-      <w:r>
-        <w:rPr>
-          <w:spacing w:val="-2"/>
-          <w:sz w:val="20"/>
-        </w:rPr>
-        <w:t xml:space="preserve"> reliability</w:t>
+          <w:sz w:val="19"/>
+        </w:rPr>
+        <w:t>Engineered comprehensive private cloud infrastructure for fund strategy execution, enhancing system performance and reliability</w:t>
       </w:r>
     </w:p>
     <w:p>
@@ -2510,184 +1345,9 @@
       </w:pPr>
       <w:r>
         <w:rPr>
-          <w:sz w:val="20"/>
-        </w:rPr>
-        <w:t>Built</w:t>
-      </w:r>
-      <w:r>
-        <w:rPr>
-          <w:spacing w:val="-2"/>
-          <w:sz w:val="20"/>
-        </w:rPr>
-        <w:t xml:space="preserve"> </w:t>
-      </w:r>
-      <w:r>
-        <w:rPr>
-          <w:sz w:val="20"/>
-        </w:rPr>
-        <w:t>internal</w:t>
-      </w:r>
-      <w:r>
-        <w:rPr>
-          <w:spacing w:val="-1"/>
-          <w:sz w:val="20"/>
-        </w:rPr>
-        <w:t xml:space="preserve"> </w:t>
-      </w:r>
-      <w:r>
-        <w:rPr>
-          <w:sz w:val="20"/>
-        </w:rPr>
-        <w:t>tooling</w:t>
-      </w:r>
-      <w:r>
-        <w:rPr>
-          <w:spacing w:val="-2"/>
-          <w:sz w:val="20"/>
-        </w:rPr>
-        <w:t xml:space="preserve">, </w:t>
-      </w:r>
-      <w:r>
-        <w:rPr>
-          <w:sz w:val="20"/>
-        </w:rPr>
-        <w:t>automation</w:t>
-      </w:r>
-      <w:r>
-        <w:rPr>
-          <w:spacing w:val="-2"/>
-          <w:sz w:val="20"/>
-        </w:rPr>
-        <w:t xml:space="preserve"> </w:t>
-      </w:r>
-      <w:r>
-        <w:rPr>
-          <w:sz w:val="20"/>
-        </w:rPr>
-        <w:t>scripts</w:t>
-      </w:r>
-      <w:r>
-        <w:rPr>
-          <w:spacing w:val="-1"/>
-          <w:sz w:val="20"/>
-        </w:rPr>
-        <w:t xml:space="preserve"> </w:t>
-      </w:r>
-      <w:r>
-        <w:rPr>
-          <w:sz w:val="20"/>
-        </w:rPr>
-        <w:t>enhanc</w:t>
-      </w:r>
-      <w:r>
-        <w:rPr>
-          <w:sz w:val="20"/>
-        </w:rPr>
-        <w:t>ing</w:t>
-      </w:r>
-      <w:r>
-        <w:rPr>
-          <w:spacing w:val="-1"/>
-          <w:sz w:val="20"/>
-        </w:rPr>
-        <w:t xml:space="preserve"> </w:t>
-      </w:r>
-      <w:r>
-        <w:rPr>
-          <w:sz w:val="20"/>
-        </w:rPr>
-        <w:t>engineering</w:t>
-      </w:r>
-      <w:r>
-        <w:rPr>
-          <w:spacing w:val="-2"/>
-          <w:sz w:val="20"/>
-        </w:rPr>
-        <w:t xml:space="preserve"> </w:t>
-      </w:r>
-      <w:r>
-        <w:rPr>
-          <w:sz w:val="20"/>
-        </w:rPr>
-        <w:t>productivity</w:t>
-      </w:r>
-      <w:r>
-        <w:rPr>
-          <w:sz w:val="20"/>
-        </w:rPr>
-        <w:t xml:space="preserve"> by 50%</w:t>
-      </w:r>
-      <w:r>
-        <w:rPr>
-          <w:sz w:val="20"/>
-        </w:rPr>
-        <w:t>,</w:t>
-      </w:r>
-      <w:r>
-        <w:rPr>
-          <w:spacing w:val="-1"/>
-          <w:sz w:val="20"/>
-        </w:rPr>
-        <w:t xml:space="preserve"> </w:t>
-      </w:r>
-      <w:r>
-        <w:rPr>
-          <w:sz w:val="20"/>
-        </w:rPr>
-        <w:t>reducing</w:t>
-      </w:r>
-      <w:r>
-        <w:rPr>
-          <w:spacing w:val="-2"/>
-          <w:sz w:val="20"/>
-        </w:rPr>
-        <w:t xml:space="preserve"> </w:t>
-      </w:r>
-      <w:r>
-        <w:rPr>
-          <w:sz w:val="20"/>
-        </w:rPr>
-        <w:t>manual</w:t>
-      </w:r>
-      <w:r>
-        <w:rPr>
-          <w:spacing w:val="-1"/>
-          <w:sz w:val="20"/>
-        </w:rPr>
-        <w:t xml:space="preserve"> </w:t>
-      </w:r>
-      <w:r>
-        <w:rPr>
-          <w:sz w:val="20"/>
-        </w:rPr>
-        <w:t>intervention</w:t>
-      </w:r>
-      <w:r>
-        <w:rPr>
-          <w:spacing w:val="-2"/>
-          <w:sz w:val="20"/>
-        </w:rPr>
-        <w:t xml:space="preserve"> </w:t>
-      </w:r>
-      <w:r>
-        <w:rPr>
-          <w:sz w:val="20"/>
-        </w:rPr>
-        <w:t>by</w:t>
-      </w:r>
-      <w:r>
-        <w:rPr>
-          <w:spacing w:val="-1"/>
-          <w:sz w:val="20"/>
-        </w:rPr>
-        <w:t xml:space="preserve"> </w:t>
-      </w:r>
-      <w:r>
-        <w:rPr>
-          <w:spacing w:val="-4"/>
-          <w:sz w:val="20"/>
-        </w:rPr>
-        <w:t>45%</w:t>
+          <w:sz w:val="19"/>
+        </w:rPr>
+        <w:t>Built Terraform automation scripts, boosting engineering productivity by 50% &amp; reducing config management time by 45%</w:t>
       </w:r>
     </w:p>
     <w:p>
@@ -2739,7 +1399,13 @@
         </w:rPr>
       </w:pPr>
       <w:r>
-        <w:t>Founding Engineer, Platform &amp; Infrastructure January 2021 - December 2023</w:t>
+        <w:rPr>
+          <w:i/>
+          <w:sz w:val="18"/>
+        </w:rPr>
+        <w:t>Founding Engineer, Platform &amp; Infrastructure</w:t>
+        <w:tab/>
+        <w:t>January 2021 - December 2023</w:t>
       </w:r>
     </w:p>
     <w:p>
@@ -2759,54 +1425,9 @@
       </w:pPr>
       <w:r>
         <w:rPr>
-          <w:sz w:val="20"/>
-        </w:rPr>
-        <w:t>Deployed</w:t>
-      </w:r>
-      <w:r>
-        <w:rPr>
-          <w:spacing w:val="-1"/>
-          <w:sz w:val="20"/>
-        </w:rPr>
-        <w:t xml:space="preserve"> </w:t>
-      </w:r>
-      <w:r>
-        <w:rPr>
-          <w:sz w:val="20"/>
-        </w:rPr>
-        <w:t>scalable SaaS architecture, enabling multi-tenant support and</w:t>
-      </w:r>
-      <w:r>
-        <w:rPr>
-          <w:spacing w:val="-1"/>
-          <w:sz w:val="20"/>
-        </w:rPr>
-        <w:t xml:space="preserve"> </w:t>
-      </w:r>
-      <w:r>
-        <w:rPr>
-          <w:sz w:val="20"/>
-        </w:rPr>
-        <w:t xml:space="preserve">ensuring 99.9% uptime, </w:t>
-      </w:r>
-      <w:r>
-        <w:rPr>
-          <w:sz w:val="20"/>
-        </w:rPr>
-        <w:t xml:space="preserve">deliver </w:t>
-      </w:r>
-      <w:r>
-        <w:rPr>
-          <w:sz w:val="20"/>
-        </w:rPr>
-        <w:t xml:space="preserve">prototype in 3 </w:t>
-      </w:r>
-      <w:r>
-        <w:rPr>
-          <w:spacing w:val="-2"/>
-          <w:sz w:val="20"/>
-        </w:rPr>
-        <w:t>months</w:t>
+          <w:sz w:val="19"/>
+        </w:rPr>
+        <w:t>Engineered resilient SaaS infrastructure with Kubernetes, ensuring 99.9% uptime &amp; rapid prototype delivery within 3 months</w:t>
       </w:r>
     </w:p>
     <w:p>
@@ -2826,35 +1447,9 @@
       </w:pPr>
       <w:r>
         <w:rPr>
-          <w:sz w:val="20"/>
-        </w:rPr>
-        <w:t>Engineered real-time order processing pipeline, supporting $1M+ in transactions</w:t>
-      </w:r>
-      <w:r>
-        <w:rPr>
-          <w:sz w:val="20"/>
-        </w:rPr>
-        <w:t>,</w:t>
-      </w:r>
-      <w:r>
-        <w:rPr>
-          <w:sz w:val="20"/>
-        </w:rPr>
-        <w:t xml:space="preserve"> onboarded 10 enterprise </w:t>
-      </w:r>
-      <w:r>
-        <w:rPr>
-          <w:spacing w:val="-2"/>
-          <w:sz w:val="20"/>
-        </w:rPr>
-        <w:t>clients</w:t>
-      </w:r>
-      <w:r>
-        <w:rPr>
-          <w:spacing w:val="-2"/>
-          <w:sz w:val="20"/>
-        </w:rPr>
-        <w:t xml:space="preserve"> successfully</w:t>
+          <w:sz w:val="19"/>
+        </w:rPr>
+        <w:t>Architected financial data processing on Kubernetes, enabling $1M+ transactions &amp; successfully integrating 10 enterprise clients</w:t>
       </w:r>
     </w:p>
     <w:p>
@@ -2880,21 +1475,9 @@
       </w:pPr>
       <w:r>
         <w:rPr>
-          <w:sz w:val="20"/>
-        </w:rPr>
-        <w:t>Integrated OpenAI GPT-based personalized interactions, boosting user retention by 25%</w:t>
-      </w:r>
-      <w:r>
-        <w:rPr>
-          <w:sz w:val="20"/>
-        </w:rPr>
-        <w:t xml:space="preserve">, </w:t>
-      </w:r>
-      <w:r>
-        <w:rPr>
-          <w:sz w:val="20"/>
-        </w:rPr>
-        <w:t>reducing support queries by 40%</w:t>
+          <w:sz w:val="19"/>
+        </w:rPr>
+        <w:t>Integrated real-time analytics for personalized user experiences, increasing retention by 25% &amp; reducing support needs by 40%</w:t>
       </w:r>
     </w:p>
     <w:p>
@@ -2915,192 +1498,9 @@
       </w:pPr>
       <w:r>
         <w:rPr>
-          <w:sz w:val="20"/>
-        </w:rPr>
-        <w:lastRenderedPageBreak/>
-        <w:t>Developed</w:t>
-      </w:r>
-      <w:r>
-        <w:rPr>
-          <w:spacing w:val="-13"/>
-          <w:sz w:val="20"/>
-        </w:rPr>
-        <w:t xml:space="preserve"> </w:t>
-      </w:r>
-      <w:r>
-        <w:rPr>
-          <w:sz w:val="20"/>
-        </w:rPr>
-        <w:t>AI-powered</w:t>
-      </w:r>
-      <w:r>
-        <w:rPr>
-          <w:spacing w:val="-1"/>
-          <w:sz w:val="20"/>
-        </w:rPr>
-        <w:t xml:space="preserve"> </w:t>
-      </w:r>
-      <w:r>
-        <w:rPr>
-          <w:sz w:val="20"/>
-        </w:rPr>
-        <w:t>dynamic</w:t>
-      </w:r>
-      <w:r>
-        <w:rPr>
-          <w:spacing w:val="-2"/>
-          <w:sz w:val="20"/>
-        </w:rPr>
-        <w:t xml:space="preserve"> </w:t>
-      </w:r>
-      <w:r>
-        <w:rPr>
-          <w:sz w:val="20"/>
-        </w:rPr>
-        <w:t>pricing</w:t>
-      </w:r>
-      <w:r>
-        <w:rPr>
-          <w:sz w:val="20"/>
-        </w:rPr>
-        <w:t xml:space="preserve"> models</w:t>
-      </w:r>
-      <w:r>
-        <w:rPr>
-          <w:sz w:val="20"/>
-        </w:rPr>
-        <w:t>,</w:t>
-      </w:r>
-      <w:r>
-        <w:rPr>
-          <w:spacing w:val="-2"/>
-          <w:sz w:val="20"/>
-        </w:rPr>
-        <w:t xml:space="preserve"> </w:t>
-      </w:r>
-      <w:r>
-        <w:rPr>
-          <w:sz w:val="20"/>
-        </w:rPr>
-        <w:t>increasing</w:t>
-      </w:r>
-      <w:r>
-        <w:rPr>
-          <w:spacing w:val="-1"/>
-          <w:sz w:val="20"/>
-        </w:rPr>
-        <w:t xml:space="preserve"> </w:t>
-      </w:r>
-      <w:r>
-        <w:rPr>
-          <w:sz w:val="20"/>
-        </w:rPr>
-        <w:t>client</w:t>
-      </w:r>
-      <w:r>
-        <w:rPr>
-          <w:spacing w:val="-2"/>
-          <w:sz w:val="20"/>
-        </w:rPr>
-        <w:t xml:space="preserve"> </w:t>
-      </w:r>
-      <w:r>
-        <w:rPr>
-          <w:sz w:val="20"/>
-        </w:rPr>
-        <w:t>revenue</w:t>
-      </w:r>
-      <w:r>
-        <w:rPr>
-          <w:spacing w:val="-2"/>
-          <w:sz w:val="20"/>
-        </w:rPr>
-        <w:t xml:space="preserve"> </w:t>
-      </w:r>
-      <w:r>
-        <w:rPr>
-          <w:sz w:val="20"/>
-        </w:rPr>
-        <w:t>by</w:t>
-      </w:r>
-      <w:r>
-        <w:rPr>
-          <w:spacing w:val="-1"/>
-          <w:sz w:val="20"/>
-        </w:rPr>
-        <w:t xml:space="preserve"> </w:t>
-      </w:r>
-      <w:r>
-        <w:rPr>
-          <w:sz w:val="20"/>
-        </w:rPr>
-        <w:t>30%</w:t>
-      </w:r>
-      <w:r>
-        <w:rPr>
-          <w:spacing w:val="-2"/>
-          <w:sz w:val="20"/>
-        </w:rPr>
-        <w:t xml:space="preserve"> </w:t>
-      </w:r>
-      <w:r>
-        <w:rPr>
-          <w:sz w:val="20"/>
-        </w:rPr>
-        <w:t>through</w:t>
-      </w:r>
-      <w:r>
-        <w:rPr>
-          <w:spacing w:val="-2"/>
-          <w:sz w:val="20"/>
-        </w:rPr>
-        <w:t xml:space="preserve"> </w:t>
-      </w:r>
-      <w:r>
-        <w:rPr>
-          <w:sz w:val="20"/>
-        </w:rPr>
-        <w:t>personalized</w:t>
-      </w:r>
-      <w:r>
-        <w:rPr>
-          <w:spacing w:val="-1"/>
-          <w:sz w:val="20"/>
-        </w:rPr>
-        <w:t xml:space="preserve"> </w:t>
-      </w:r>
-      <w:r>
-        <w:rPr>
-          <w:sz w:val="20"/>
-        </w:rPr>
-        <w:t>displays,</w:t>
-      </w:r>
-      <w:r>
-        <w:rPr>
-          <w:spacing w:val="-2"/>
-          <w:sz w:val="20"/>
-        </w:rPr>
-        <w:t xml:space="preserve"> </w:t>
-      </w:r>
-      <w:r>
-        <w:rPr>
-          <w:sz w:val="20"/>
-        </w:rPr>
-        <w:t>order</w:t>
-      </w:r>
-      <w:r>
-        <w:rPr>
-          <w:spacing w:val="-1"/>
-          <w:sz w:val="20"/>
-        </w:rPr>
-        <w:t xml:space="preserve"> </w:t>
-      </w:r>
-      <w:r>
-        <w:rPr>
-          <w:spacing w:val="-2"/>
-          <w:sz w:val="20"/>
-        </w:rPr>
-        <w:t>flows</w:t>
+          <w:sz w:val="19"/>
+        </w:rPr>
+        <w:t>Developed cloud-native data processing models in Python, driving client revenue up 30% through optimized query execution</w:t>
       </w:r>
     </w:p>
     <w:p>
@@ -3120,40 +1520,9 @@
       </w:pPr>
       <w:r>
         <w:rPr>
-          <w:sz w:val="20"/>
-        </w:rPr>
-        <w:t>Built a modular microservices-based infrastructure</w:t>
-      </w:r>
-      <w:r>
-        <w:rPr>
-          <w:sz w:val="20"/>
-        </w:rPr>
-        <w:t>,</w:t>
-      </w:r>
-      <w:r>
-        <w:rPr>
-          <w:sz w:val="20"/>
-        </w:rPr>
-        <w:t xml:space="preserve"> accelerating feature releases by 50% and </w:t>
-      </w:r>
-      <w:r>
-        <w:rPr>
-          <w:sz w:val="20"/>
-        </w:rPr>
-        <w:t xml:space="preserve">enabling </w:t>
-      </w:r>
-      <w:r>
-        <w:rPr>
-          <w:sz w:val="20"/>
-        </w:rPr>
-        <w:t xml:space="preserve">rapid product </w:t>
-      </w:r>
-      <w:r>
-        <w:rPr>
-          <w:spacing w:val="-2"/>
-          <w:sz w:val="20"/>
-        </w:rPr>
-        <w:t>iteration</w:t>
+          <w:sz w:val="19"/>
+        </w:rPr>
+        <w:t>Built modular microservices on Kubernetes, accelerating feature delivery by 50% and enabling continuous product iteration</w:t>
       </w:r>
     </w:p>
     <w:p>
@@ -3173,182 +1542,9 @@
       </w:pPr>
       <w:r>
         <w:rPr>
-          <w:sz w:val="20"/>
-        </w:rPr>
-        <w:t>Led</w:t>
-      </w:r>
-      <w:r>
-        <w:rPr>
-          <w:spacing w:val="-2"/>
-          <w:sz w:val="20"/>
-        </w:rPr>
-        <w:t xml:space="preserve"> </w:t>
-      </w:r>
-      <w:r>
-        <w:rPr>
-          <w:sz w:val="20"/>
-        </w:rPr>
-        <w:t>full</w:t>
-      </w:r>
-      <w:r>
-        <w:rPr>
-          <w:sz w:val="20"/>
-        </w:rPr>
-        <w:t>-</w:t>
-      </w:r>
-      <w:r>
-        <w:rPr>
-          <w:sz w:val="20"/>
-        </w:rPr>
-        <w:t>stack</w:t>
-      </w:r>
-      <w:r>
-        <w:rPr>
-          <w:spacing w:val="-2"/>
-          <w:sz w:val="20"/>
-        </w:rPr>
-        <w:t xml:space="preserve"> </w:t>
-      </w:r>
-      <w:r>
-        <w:rPr>
-          <w:sz w:val="20"/>
-        </w:rPr>
-        <w:t>development</w:t>
-      </w:r>
-      <w:r>
-        <w:rPr>
-          <w:spacing w:val="-1"/>
-          <w:sz w:val="20"/>
-        </w:rPr>
-        <w:t xml:space="preserve"> </w:t>
-      </w:r>
-      <w:r>
-        <w:rPr>
-          <w:sz w:val="20"/>
-        </w:rPr>
-        <w:t>using</w:t>
-      </w:r>
-      <w:r>
-        <w:rPr>
-          <w:spacing w:val="-2"/>
-          <w:sz w:val="20"/>
-        </w:rPr>
-        <w:t xml:space="preserve"> </w:t>
-      </w:r>
-      <w:r>
-        <w:rPr>
-          <w:sz w:val="20"/>
-        </w:rPr>
-        <w:t>React</w:t>
-      </w:r>
-      <w:r>
-        <w:rPr>
-          <w:sz w:val="20"/>
-        </w:rPr>
-        <w:t>,</w:t>
-      </w:r>
-      <w:r>
-        <w:rPr>
-          <w:sz w:val="20"/>
-        </w:rPr>
-        <w:t xml:space="preserve"> </w:t>
-      </w:r>
-      <w:r>
-        <w:rPr>
-          <w:sz w:val="20"/>
-        </w:rPr>
-        <w:t>Nextjs</w:t>
-      </w:r>
-      <w:r>
-        <w:rPr>
-          <w:sz w:val="20"/>
-        </w:rPr>
-        <w:t xml:space="preserve">, </w:t>
-      </w:r>
-      <w:r>
-        <w:rPr>
-          <w:sz w:val="20"/>
-        </w:rPr>
-        <w:t>delivering</w:t>
-      </w:r>
-      <w:r>
-        <w:rPr>
-          <w:spacing w:val="-2"/>
-          <w:sz w:val="20"/>
-        </w:rPr>
-        <w:t xml:space="preserve"> </w:t>
-      </w:r>
-      <w:r>
-        <w:rPr>
-          <w:sz w:val="20"/>
-        </w:rPr>
-        <w:t>a</w:t>
-      </w:r>
-      <w:r>
-        <w:rPr>
-          <w:sz w:val="20"/>
-        </w:rPr>
-        <w:t xml:space="preserve"> seamless</w:t>
-      </w:r>
-      <w:r>
-        <w:rPr>
-          <w:spacing w:val="-1"/>
-          <w:sz w:val="20"/>
-        </w:rPr>
-        <w:t xml:space="preserve"> </w:t>
-      </w:r>
-      <w:r>
-        <w:rPr>
-          <w:sz w:val="20"/>
-        </w:rPr>
-        <w:t>omnichannel</w:t>
-      </w:r>
-      <w:r>
-        <w:rPr>
-          <w:spacing w:val="-2"/>
-          <w:sz w:val="20"/>
-        </w:rPr>
-        <w:t xml:space="preserve"> </w:t>
-      </w:r>
-      <w:r>
-        <w:rPr>
-          <w:sz w:val="20"/>
-        </w:rPr>
-        <w:t>customer</w:t>
-      </w:r>
-      <w:r>
-        <w:rPr>
-          <w:spacing w:val="-2"/>
-          <w:sz w:val="20"/>
-        </w:rPr>
-        <w:t xml:space="preserve"> </w:t>
-      </w:r>
-      <w:r>
-        <w:rPr>
-          <w:sz w:val="20"/>
-        </w:rPr>
-        <w:t>engagement</w:t>
-      </w:r>
-      <w:r>
-        <w:rPr>
-          <w:spacing w:val="-1"/>
-          <w:sz w:val="20"/>
-        </w:rPr>
-        <w:t xml:space="preserve"> </w:t>
-      </w:r>
-      <w:r>
-        <w:rPr>
-          <w:spacing w:val="-2"/>
-          <w:sz w:val="20"/>
-        </w:rPr>
-        <w:t>platform</w:t>
-      </w:r>
-      <w:r>
-        <w:rPr>
-          <w:spacing w:val="-2"/>
-          <w:sz w:val="20"/>
-        </w:rPr>
-        <w:t xml:space="preserve"> experience</w:t>
+          <w:sz w:val="19"/>
+        </w:rPr>
+        <w:t>Led full-stack development in Python &amp; Next.js for enhanced customer engagement on scalable cloud platforms</w:t>
       </w:r>
     </w:p>
     <w:p>
@@ -3406,7 +1602,13 @@
         </w:rPr>
       </w:pPr>
       <w:r>
-        <w:t>Founding Engineer, Platform &amp; Infrastructure January 2020 - December 2021</w:t>
+        <w:rPr>
+          <w:i/>
+          <w:sz w:val="18"/>
+        </w:rPr>
+        <w:t>Founding Engineer, Platform &amp; Infrastructure</w:t>
+        <w:tab/>
+        <w:t>January 2020 - December 2021</w:t>
       </w:r>
     </w:p>
     <w:p>
@@ -3426,205 +1628,9 @@
       </w:pPr>
       <w:r>
         <w:rPr>
-          <w:sz w:val="20"/>
-        </w:rPr>
-        <w:t>Led</w:t>
-      </w:r>
-      <w:r>
-        <w:rPr>
-          <w:spacing w:val="-2"/>
-          <w:sz w:val="20"/>
-        </w:rPr>
-        <w:t xml:space="preserve"> </w:t>
-      </w:r>
-      <w:r>
-        <w:rPr>
-          <w:sz w:val="20"/>
-        </w:rPr>
-        <w:t>Product</w:t>
-      </w:r>
-      <w:r>
-        <w:rPr>
-          <w:spacing w:val="-2"/>
-          <w:sz w:val="20"/>
-        </w:rPr>
-        <w:t xml:space="preserve"> </w:t>
-      </w:r>
-      <w:r>
-        <w:rPr>
-          <w:sz w:val="20"/>
-        </w:rPr>
-        <w:t>strategy</w:t>
-      </w:r>
-      <w:r>
-        <w:rPr>
-          <w:spacing w:val="-2"/>
-          <w:sz w:val="20"/>
-        </w:rPr>
-        <w:t xml:space="preserve">, </w:t>
-      </w:r>
-      <w:r>
-        <w:rPr>
-          <w:sz w:val="20"/>
-        </w:rPr>
-        <w:t>AI-driven</w:t>
-      </w:r>
-      <w:r>
-        <w:rPr>
-          <w:spacing w:val="-2"/>
-          <w:sz w:val="20"/>
-        </w:rPr>
-        <w:t xml:space="preserve"> </w:t>
-      </w:r>
-      <w:r>
-        <w:rPr>
-          <w:sz w:val="20"/>
-        </w:rPr>
-        <w:t>sales</w:t>
-      </w:r>
-      <w:r>
-        <w:rPr>
-          <w:spacing w:val="-2"/>
-          <w:sz w:val="20"/>
-        </w:rPr>
-        <w:t xml:space="preserve"> </w:t>
-      </w:r>
-      <w:r>
-        <w:rPr>
-          <w:sz w:val="20"/>
-        </w:rPr>
-        <w:t>&amp;</w:t>
-      </w:r>
-      <w:r>
-        <w:rPr>
-          <w:spacing w:val="-2"/>
-          <w:sz w:val="20"/>
-        </w:rPr>
-        <w:t xml:space="preserve"> </w:t>
-      </w:r>
-      <w:r>
-        <w:rPr>
-          <w:sz w:val="20"/>
-        </w:rPr>
-        <w:t>marketing</w:t>
-      </w:r>
-      <w:r>
-        <w:rPr>
-          <w:sz w:val="20"/>
-        </w:rPr>
-        <w:t xml:space="preserve"> optimization</w:t>
-      </w:r>
-      <w:r>
-        <w:rPr>
-          <w:spacing w:val="-1"/>
-          <w:sz w:val="20"/>
-        </w:rPr>
-        <w:t xml:space="preserve"> </w:t>
-      </w:r>
-      <w:r>
-        <w:rPr>
-          <w:sz w:val="20"/>
-        </w:rPr>
-        <w:t>for</w:t>
-      </w:r>
-      <w:r>
-        <w:rPr>
-          <w:spacing w:val="-2"/>
-          <w:sz w:val="20"/>
-        </w:rPr>
-        <w:t xml:space="preserve"> a</w:t>
-      </w:r>
-      <w:r>
-        <w:rPr>
-          <w:spacing w:val="-2"/>
-          <w:sz w:val="20"/>
-        </w:rPr>
-        <w:t xml:space="preserve"> </w:t>
-      </w:r>
-      <w:r>
-        <w:rPr>
-          <w:sz w:val="20"/>
-        </w:rPr>
-        <w:t>$40M</w:t>
-      </w:r>
-      <w:r>
-        <w:rPr>
-          <w:spacing w:val="-13"/>
-          <w:sz w:val="20"/>
-        </w:rPr>
-        <w:t xml:space="preserve"> </w:t>
-      </w:r>
-      <w:r>
-        <w:rPr>
-          <w:sz w:val="20"/>
-        </w:rPr>
-        <w:t>Amazon</w:t>
-      </w:r>
-      <w:r>
-        <w:rPr>
-          <w:spacing w:val="-2"/>
-          <w:sz w:val="20"/>
-        </w:rPr>
-        <w:t xml:space="preserve"> </w:t>
-      </w:r>
-      <w:r>
-        <w:rPr>
-          <w:sz w:val="20"/>
-        </w:rPr>
-        <w:t>business,</w:t>
-      </w:r>
-      <w:r>
-        <w:rPr>
-          <w:spacing w:val="-2"/>
-          <w:sz w:val="20"/>
-        </w:rPr>
-        <w:t xml:space="preserve"> </w:t>
-      </w:r>
-      <w:r>
-        <w:rPr>
-          <w:sz w:val="20"/>
-        </w:rPr>
-        <w:t>achieving</w:t>
-      </w:r>
-      <w:r>
-        <w:rPr>
-          <w:spacing w:val="-2"/>
-          <w:sz w:val="20"/>
-        </w:rPr>
-        <w:t xml:space="preserve"> </w:t>
-      </w:r>
-      <w:r>
-        <w:rPr>
-          <w:sz w:val="20"/>
-        </w:rPr>
-        <w:t>50%</w:t>
-      </w:r>
-      <w:r>
-        <w:rPr>
-          <w:spacing w:val="-2"/>
-          <w:sz w:val="20"/>
-        </w:rPr>
-        <w:t xml:space="preserve"> </w:t>
-      </w:r>
-      <w:r>
-        <w:rPr>
-          <w:sz w:val="20"/>
-        </w:rPr>
-        <w:t>revenue</w:t>
-      </w:r>
-      <w:r>
-        <w:rPr>
-          <w:spacing w:val="-1"/>
-          <w:sz w:val="20"/>
-        </w:rPr>
-        <w:t xml:space="preserve"> </w:t>
-      </w:r>
-      <w:r>
-        <w:rPr>
-          <w:spacing w:val="-2"/>
-          <w:sz w:val="20"/>
-        </w:rPr>
-        <w:t>growth</w:t>
+          <w:sz w:val="19"/>
+        </w:rPr>
+        <w:t>Strategized platform optimization driving 50% revenue increase for $40M business via AI-automated cloud analytics solutions</w:t>
       </w:r>
     </w:p>
     <w:p>
@@ -3644,192 +1650,9 @@
       </w:pPr>
       <w:r>
         <w:rPr>
-          <w:sz w:val="20"/>
-        </w:rPr>
-        <w:t>Designed</w:t>
-      </w:r>
-      <w:r>
-        <w:rPr>
-          <w:spacing w:val="-2"/>
-          <w:sz w:val="20"/>
-        </w:rPr>
-        <w:t xml:space="preserve"> </w:t>
-      </w:r>
-      <w:r>
-        <w:rPr>
-          <w:sz w:val="20"/>
-        </w:rPr>
-        <w:t>a</w:t>
-      </w:r>
-      <w:r>
-        <w:rPr>
-          <w:spacing w:val="-2"/>
-          <w:sz w:val="20"/>
-        </w:rPr>
-        <w:t xml:space="preserve"> </w:t>
-      </w:r>
-      <w:r>
-        <w:rPr>
-          <w:sz w:val="20"/>
-        </w:rPr>
-        <w:t>$15M</w:t>
-      </w:r>
-      <w:r>
-        <w:rPr>
-          <w:spacing w:val="-12"/>
-          <w:sz w:val="20"/>
-        </w:rPr>
-        <w:t xml:space="preserve"> </w:t>
-      </w:r>
-      <w:r>
-        <w:rPr>
-          <w:sz w:val="20"/>
-        </w:rPr>
-        <w:t>AI-powered</w:t>
-      </w:r>
-      <w:r>
-        <w:rPr>
-          <w:spacing w:val="-2"/>
-          <w:sz w:val="20"/>
-        </w:rPr>
-        <w:t xml:space="preserve"> </w:t>
-      </w:r>
-      <w:r>
-        <w:rPr>
-          <w:spacing w:val="-2"/>
-          <w:sz w:val="20"/>
-        </w:rPr>
-        <w:t xml:space="preserve">sales &amp; </w:t>
-      </w:r>
-      <w:r>
-        <w:rPr>
-          <w:sz w:val="20"/>
-        </w:rPr>
-        <w:t>marketing</w:t>
-      </w:r>
-      <w:r>
-        <w:rPr>
-          <w:spacing w:val="-1"/>
-          <w:sz w:val="20"/>
-        </w:rPr>
-        <w:t xml:space="preserve"> </w:t>
-      </w:r>
-      <w:r>
-        <w:rPr>
-          <w:sz w:val="20"/>
-        </w:rPr>
-        <w:t>plan</w:t>
-      </w:r>
-      <w:r>
-        <w:rPr>
-          <w:spacing w:val="-2"/>
-          <w:sz w:val="20"/>
-        </w:rPr>
-        <w:t xml:space="preserve"> </w:t>
-      </w:r>
-      <w:r>
-        <w:rPr>
-          <w:sz w:val="20"/>
-        </w:rPr>
-        <w:t>leveraging</w:t>
-      </w:r>
-      <w:r>
-        <w:rPr>
-          <w:spacing w:val="-2"/>
-          <w:sz w:val="20"/>
-        </w:rPr>
-        <w:t xml:space="preserve"> </w:t>
-      </w:r>
-      <w:r>
-        <w:rPr>
-          <w:sz w:val="20"/>
-        </w:rPr>
-        <w:t>predictive</w:t>
-      </w:r>
-      <w:r>
-        <w:rPr>
-          <w:spacing w:val="-1"/>
-          <w:sz w:val="20"/>
-        </w:rPr>
-        <w:t xml:space="preserve"> </w:t>
-      </w:r>
-      <w:r>
-        <w:rPr>
-          <w:sz w:val="20"/>
-        </w:rPr>
-        <w:t>analytics</w:t>
-      </w:r>
-      <w:r>
-        <w:rPr>
-          <w:spacing w:val="-2"/>
-          <w:sz w:val="20"/>
-        </w:rPr>
-        <w:t xml:space="preserve"> </w:t>
-      </w:r>
-      <w:r>
-        <w:rPr>
-          <w:sz w:val="20"/>
-        </w:rPr>
-        <w:t>enhanc</w:t>
-      </w:r>
-      <w:r>
-        <w:rPr>
-          <w:sz w:val="20"/>
-        </w:rPr>
-        <w:t>ing</w:t>
-      </w:r>
-      <w:r>
-        <w:rPr>
-          <w:spacing w:val="-1"/>
-          <w:sz w:val="20"/>
-        </w:rPr>
-        <w:t xml:space="preserve"> </w:t>
-      </w:r>
-      <w:r>
-        <w:rPr>
-          <w:sz w:val="20"/>
-        </w:rPr>
-        <w:t>seasonal</w:t>
-      </w:r>
-      <w:r>
-        <w:rPr>
-          <w:spacing w:val="-2"/>
-          <w:sz w:val="20"/>
-        </w:rPr>
-        <w:t xml:space="preserve"> </w:t>
-      </w:r>
-      <w:r>
-        <w:rPr>
-          <w:sz w:val="20"/>
-        </w:rPr>
-        <w:t>sales</w:t>
-      </w:r>
-      <w:r>
-        <w:rPr>
-          <w:spacing w:val="-2"/>
-          <w:sz w:val="20"/>
-        </w:rPr>
-        <w:t xml:space="preserve"> </w:t>
-      </w:r>
-      <w:r>
-        <w:rPr>
-          <w:sz w:val="20"/>
-        </w:rPr>
-        <w:t>maximize</w:t>
-      </w:r>
-      <w:r>
-        <w:rPr>
-          <w:spacing w:val="-1"/>
-          <w:sz w:val="20"/>
-        </w:rPr>
-        <w:t xml:space="preserve"> </w:t>
-      </w:r>
-      <w:r>
-        <w:rPr>
-          <w:spacing w:val="-5"/>
-          <w:sz w:val="20"/>
-        </w:rPr>
-        <w:t>ROI</w:t>
+          <w:sz w:val="19"/>
+        </w:rPr>
+        <w:t>Designed predictive cloud infrastructure, optimizing resources for $15M sales plan and maximizing return on investment</w:t>
       </w:r>
     </w:p>
     <w:p>
@@ -3849,205 +1672,9 @@
       </w:pPr>
       <w:r>
         <w:rPr>
-          <w:sz w:val="20"/>
-        </w:rPr>
-        <w:t>Managed</w:t>
-      </w:r>
-      <w:r>
-        <w:rPr>
-          <w:spacing w:val="-2"/>
-          <w:sz w:val="20"/>
-        </w:rPr>
-        <w:t xml:space="preserve"> </w:t>
-      </w:r>
-      <w:r>
-        <w:rPr>
-          <w:sz w:val="20"/>
-        </w:rPr>
-        <w:t>end-to-end</w:t>
-      </w:r>
-      <w:r>
-        <w:rPr>
-          <w:spacing w:val="-1"/>
-          <w:sz w:val="20"/>
-        </w:rPr>
-        <w:t xml:space="preserve"> </w:t>
-      </w:r>
-      <w:r>
-        <w:rPr>
-          <w:sz w:val="20"/>
-        </w:rPr>
-        <w:t>product</w:t>
-      </w:r>
-      <w:r>
-        <w:rPr>
-          <w:spacing w:val="-1"/>
-          <w:sz w:val="20"/>
-        </w:rPr>
-        <w:t xml:space="preserve"> </w:t>
-      </w:r>
-      <w:r>
-        <w:rPr>
-          <w:sz w:val="20"/>
-        </w:rPr>
-        <w:t>lifecycle</w:t>
-      </w:r>
-      <w:r>
-        <w:rPr>
-          <w:spacing w:val="-1"/>
-          <w:sz w:val="20"/>
-        </w:rPr>
-        <w:t xml:space="preserve"> </w:t>
-      </w:r>
-      <w:r>
-        <w:rPr>
-          <w:sz w:val="20"/>
-        </w:rPr>
-        <w:t>for</w:t>
-      </w:r>
-      <w:r>
-        <w:rPr>
-          <w:spacing w:val="-1"/>
-          <w:sz w:val="20"/>
-        </w:rPr>
-        <w:t xml:space="preserve"> </w:t>
-      </w:r>
-      <w:r>
-        <w:rPr>
-          <w:sz w:val="20"/>
-        </w:rPr>
-        <w:t>43</w:t>
-      </w:r>
-      <w:r>
-        <w:rPr>
-          <w:spacing w:val="-1"/>
-          <w:sz w:val="20"/>
-        </w:rPr>
-        <w:t xml:space="preserve"> </w:t>
-      </w:r>
-      <w:r>
-        <w:rPr>
-          <w:sz w:val="20"/>
-        </w:rPr>
-        <w:t>SKUs,</w:t>
-      </w:r>
-      <w:r>
-        <w:rPr>
-          <w:spacing w:val="-2"/>
-          <w:sz w:val="20"/>
-        </w:rPr>
-        <w:t xml:space="preserve"> </w:t>
-      </w:r>
-      <w:r>
-        <w:rPr>
-          <w:sz w:val="20"/>
-        </w:rPr>
-        <w:t>driving</w:t>
-      </w:r>
-      <w:r>
-        <w:rPr>
-          <w:spacing w:val="-1"/>
-          <w:sz w:val="20"/>
-        </w:rPr>
-        <w:t xml:space="preserve"> </w:t>
-      </w:r>
-      <w:r>
-        <w:rPr>
-          <w:sz w:val="20"/>
-        </w:rPr>
-        <w:t>$75M</w:t>
-      </w:r>
-      <w:r>
-        <w:rPr>
-          <w:spacing w:val="-1"/>
-          <w:sz w:val="20"/>
-        </w:rPr>
-        <w:t xml:space="preserve"> </w:t>
-      </w:r>
-      <w:r>
-        <w:rPr>
-          <w:sz w:val="20"/>
-        </w:rPr>
-        <w:t>in</w:t>
-      </w:r>
-      <w:r>
-        <w:rPr>
-          <w:spacing w:val="-12"/>
-          <w:sz w:val="20"/>
-        </w:rPr>
-        <w:t xml:space="preserve"> </w:t>
-      </w:r>
-      <w:r>
-        <w:rPr>
-          <w:sz w:val="20"/>
-        </w:rPr>
-        <w:t>Amazon</w:t>
-      </w:r>
-      <w:r>
-        <w:rPr>
-          <w:spacing w:val="-1"/>
-          <w:sz w:val="20"/>
-        </w:rPr>
-        <w:t xml:space="preserve"> </w:t>
-      </w:r>
-      <w:r>
-        <w:rPr>
-          <w:sz w:val="20"/>
-        </w:rPr>
-        <w:t>revenue,</w:t>
-      </w:r>
-      <w:r>
-        <w:rPr>
-          <w:spacing w:val="-1"/>
-          <w:sz w:val="20"/>
-        </w:rPr>
-        <w:t xml:space="preserve"> </w:t>
-      </w:r>
-      <w:r>
-        <w:rPr>
-          <w:sz w:val="20"/>
-        </w:rPr>
-        <w:t>optimiz</w:t>
-      </w:r>
-      <w:r>
-        <w:rPr>
-          <w:sz w:val="20"/>
-        </w:rPr>
-        <w:t>e</w:t>
-      </w:r>
-      <w:r>
-        <w:rPr>
-          <w:spacing w:val="-1"/>
-          <w:sz w:val="20"/>
-        </w:rPr>
-        <w:t xml:space="preserve"> </w:t>
-      </w:r>
-      <w:r>
-        <w:rPr>
-          <w:sz w:val="20"/>
-        </w:rPr>
-        <w:t>pricing,</w:t>
-      </w:r>
-      <w:r>
-        <w:rPr>
-          <w:spacing w:val="-1"/>
-          <w:sz w:val="20"/>
-        </w:rPr>
-        <w:t xml:space="preserve"> </w:t>
-      </w:r>
-      <w:r>
-        <w:rPr>
-          <w:spacing w:val="-1"/>
-          <w:sz w:val="20"/>
-        </w:rPr>
-        <w:t xml:space="preserve">inventory, </w:t>
-      </w:r>
-      <w:r>
-        <w:rPr>
-          <w:spacing w:val="-2"/>
-          <w:sz w:val="20"/>
-        </w:rPr>
-        <w:t>operations</w:t>
+          <w:sz w:val="19"/>
+        </w:rPr>
+        <w:t>Managed product lifecycle with cloud-based tools, driving $75M revenue, enhancing inventory throughput &amp; uptime</w:t>
       </w:r>
     </w:p>
     <w:p>
@@ -4067,180 +1694,9 @@
       </w:pPr>
       <w:r>
         <w:rPr>
-          <w:sz w:val="20"/>
-        </w:rPr>
-        <w:t>Integrated</w:t>
-      </w:r>
-      <w:r>
-        <w:rPr>
-          <w:spacing w:val="-13"/>
-          <w:sz w:val="20"/>
-        </w:rPr>
-        <w:t xml:space="preserve"> </w:t>
-      </w:r>
-      <w:r>
-        <w:rPr>
-          <w:sz w:val="20"/>
-        </w:rPr>
-        <w:t>AI-based</w:t>
-      </w:r>
-      <w:r>
-        <w:rPr>
-          <w:spacing w:val="-1"/>
-          <w:sz w:val="20"/>
-        </w:rPr>
-        <w:t xml:space="preserve"> </w:t>
-      </w:r>
-      <w:r>
-        <w:rPr>
-          <w:sz w:val="20"/>
-        </w:rPr>
-        <w:t>supply</w:t>
-      </w:r>
-      <w:r>
-        <w:rPr>
-          <w:spacing w:val="-2"/>
-          <w:sz w:val="20"/>
-        </w:rPr>
-        <w:t xml:space="preserve"> </w:t>
-      </w:r>
-      <w:r>
-        <w:rPr>
-          <w:sz w:val="20"/>
-        </w:rPr>
-        <w:t>chain</w:t>
-      </w:r>
-      <w:r>
-        <w:rPr>
-          <w:spacing w:val="-1"/>
-          <w:sz w:val="20"/>
-        </w:rPr>
-        <w:t xml:space="preserve"> </w:t>
-      </w:r>
-      <w:r>
-        <w:rPr>
-          <w:sz w:val="20"/>
-        </w:rPr>
-        <w:t>analytics,</w:t>
-      </w:r>
-      <w:r>
-        <w:rPr>
-          <w:spacing w:val="-1"/>
-          <w:sz w:val="20"/>
-        </w:rPr>
-        <w:t xml:space="preserve"> </w:t>
-      </w:r>
-      <w:r>
-        <w:rPr>
-          <w:sz w:val="20"/>
-        </w:rPr>
-        <w:t>ensuring</w:t>
-      </w:r>
-      <w:r>
-        <w:rPr>
-          <w:spacing w:val="-2"/>
-          <w:sz w:val="20"/>
-        </w:rPr>
-        <w:t xml:space="preserve"> </w:t>
-      </w:r>
-      <w:r>
-        <w:rPr>
-          <w:sz w:val="20"/>
-        </w:rPr>
-        <w:t>COVID-resilient</w:t>
-      </w:r>
-      <w:r>
-        <w:rPr>
-          <w:spacing w:val="-1"/>
-          <w:sz w:val="20"/>
-        </w:rPr>
-        <w:t xml:space="preserve"> </w:t>
-      </w:r>
-      <w:r>
-        <w:rPr>
-          <w:sz w:val="20"/>
-        </w:rPr>
-        <w:t>logistics,</w:t>
-      </w:r>
-      <w:r>
-        <w:rPr>
-          <w:spacing w:val="-2"/>
-          <w:sz w:val="20"/>
-        </w:rPr>
-        <w:t xml:space="preserve"> </w:t>
-      </w:r>
-      <w:r>
-        <w:rPr>
-          <w:spacing w:val="-2"/>
-          <w:sz w:val="20"/>
-        </w:rPr>
-        <w:t>reduce delays</w:t>
-      </w:r>
-      <w:r>
-        <w:rPr>
-          <w:spacing w:val="-2"/>
-          <w:sz w:val="20"/>
-        </w:rPr>
-        <w:t>,</w:t>
-      </w:r>
-      <w:r>
-        <w:rPr>
-          <w:spacing w:val="-2"/>
-          <w:sz w:val="20"/>
-        </w:rPr>
-        <w:t xml:space="preserve"> </w:t>
-      </w:r>
-      <w:r>
-        <w:rPr>
-          <w:sz w:val="20"/>
-        </w:rPr>
-        <w:t>contribut</w:t>
-      </w:r>
-      <w:r>
-        <w:rPr>
-          <w:sz w:val="20"/>
-        </w:rPr>
-        <w:t>e</w:t>
-      </w:r>
-      <w:r>
-        <w:rPr>
-          <w:spacing w:val="-2"/>
-          <w:sz w:val="20"/>
-        </w:rPr>
-        <w:t xml:space="preserve"> </w:t>
-      </w:r>
-      <w:r>
-        <w:rPr>
-          <w:sz w:val="20"/>
-        </w:rPr>
-        <w:t>$10M</w:t>
-      </w:r>
-      <w:r>
-        <w:rPr>
-          <w:spacing w:val="-1"/>
-          <w:sz w:val="20"/>
-        </w:rPr>
-        <w:t xml:space="preserve"> </w:t>
-      </w:r>
-      <w:r>
-        <w:rPr>
-          <w:sz w:val="20"/>
-        </w:rPr>
-        <w:t>global</w:t>
-      </w:r>
-      <w:r>
-        <w:rPr>
-          <w:spacing w:val="-1"/>
-          <w:sz w:val="20"/>
-        </w:rPr>
-        <w:t xml:space="preserve"> </w:t>
-      </w:r>
-      <w:r>
-        <w:rPr>
-          <w:spacing w:val="-2"/>
-          <w:sz w:val="20"/>
-        </w:rPr>
-        <w:t>revenue</w:t>
+          <w:sz w:val="19"/>
+        </w:rPr>
+        <w:t>Implemented AI cloud logistics, ensuring resilience and reducing COVID-related delays, contributing $10M in global revenue</w:t>
       </w:r>
     </w:p>
     <w:p>
@@ -4260,196 +1716,9 @@
       </w:pPr>
       <w:r>
         <w:rPr>
-          <w:sz w:val="20"/>
-        </w:rPr>
-        <w:t>Partnered</w:t>
-      </w:r>
-      <w:r>
-        <w:rPr>
-          <w:spacing w:val="-2"/>
-          <w:sz w:val="20"/>
-        </w:rPr>
-        <w:t xml:space="preserve"> </w:t>
-      </w:r>
-      <w:r>
-        <w:rPr>
-          <w:sz w:val="20"/>
-        </w:rPr>
-        <w:t>with</w:t>
-      </w:r>
-      <w:r>
-        <w:rPr>
-          <w:spacing w:val="-1"/>
-          <w:sz w:val="20"/>
-        </w:rPr>
-        <w:t xml:space="preserve"> </w:t>
-      </w:r>
-      <w:r>
-        <w:rPr>
-          <w:sz w:val="20"/>
-        </w:rPr>
-        <w:t>executive</w:t>
-      </w:r>
-      <w:r>
-        <w:rPr>
-          <w:spacing w:val="-2"/>
-          <w:sz w:val="20"/>
-        </w:rPr>
-        <w:t xml:space="preserve"> </w:t>
-      </w:r>
-      <w:r>
-        <w:rPr>
-          <w:sz w:val="20"/>
-        </w:rPr>
-        <w:t>leadership</w:t>
-      </w:r>
-      <w:r>
-        <w:rPr>
-          <w:spacing w:val="-1"/>
-          <w:sz w:val="20"/>
-        </w:rPr>
-        <w:t xml:space="preserve"> </w:t>
-      </w:r>
-      <w:r>
-        <w:rPr>
-          <w:sz w:val="20"/>
-        </w:rPr>
-        <w:t>and</w:t>
-      </w:r>
-      <w:r>
-        <w:rPr>
-          <w:spacing w:val="-1"/>
-          <w:sz w:val="20"/>
-        </w:rPr>
-        <w:t xml:space="preserve"> </w:t>
-      </w:r>
-      <w:r>
-        <w:rPr>
-          <w:sz w:val="20"/>
-        </w:rPr>
-        <w:t>cross-functional</w:t>
-      </w:r>
-      <w:r>
-        <w:rPr>
-          <w:spacing w:val="-2"/>
-          <w:sz w:val="20"/>
-        </w:rPr>
-        <w:t xml:space="preserve"> </w:t>
-      </w:r>
-      <w:r>
-        <w:rPr>
-          <w:sz w:val="20"/>
-        </w:rPr>
-        <w:t>teams,</w:t>
-      </w:r>
-      <w:r>
-        <w:rPr>
-          <w:spacing w:val="-1"/>
-          <w:sz w:val="20"/>
-        </w:rPr>
-        <w:t xml:space="preserve"> </w:t>
-      </w:r>
-      <w:r>
-        <w:rPr>
-          <w:sz w:val="20"/>
-        </w:rPr>
-        <w:t>present</w:t>
-      </w:r>
-      <w:r>
-        <w:rPr>
-          <w:sz w:val="20"/>
-        </w:rPr>
-        <w:t xml:space="preserve">ed data-driven </w:t>
-      </w:r>
-      <w:r>
-        <w:rPr>
-          <w:sz w:val="20"/>
-        </w:rPr>
-        <w:t>AI</w:t>
-      </w:r>
-      <w:r>
-        <w:rPr>
-          <w:spacing w:val="-1"/>
-          <w:sz w:val="20"/>
-        </w:rPr>
-        <w:t xml:space="preserve"> </w:t>
-      </w:r>
-      <w:r>
-        <w:rPr>
-          <w:sz w:val="20"/>
-        </w:rPr>
-        <w:t>strategy</w:t>
-      </w:r>
-      <w:r>
-        <w:rPr>
-          <w:spacing w:val="-2"/>
-          <w:sz w:val="20"/>
-        </w:rPr>
-        <w:t xml:space="preserve"> </w:t>
-      </w:r>
-      <w:r>
-        <w:rPr>
-          <w:sz w:val="20"/>
-        </w:rPr>
-        <w:t>insights</w:t>
-      </w:r>
-      <w:r>
-        <w:rPr>
-          <w:spacing w:val="-1"/>
-          <w:sz w:val="20"/>
-        </w:rPr>
-        <w:t xml:space="preserve"> </w:t>
-      </w:r>
-      <w:r>
-        <w:rPr>
-          <w:sz w:val="20"/>
-        </w:rPr>
-        <w:t>to</w:t>
-      </w:r>
-      <w:r>
-        <w:rPr>
-          <w:spacing w:val="-1"/>
-          <w:sz w:val="20"/>
-        </w:rPr>
-        <w:t xml:space="preserve"> </w:t>
-      </w:r>
-      <w:r>
-        <w:rPr>
-          <w:sz w:val="20"/>
-        </w:rPr>
-        <w:t>the</w:t>
-      </w:r>
-      <w:r>
-        <w:rPr>
-          <w:spacing w:val="-2"/>
-          <w:sz w:val="20"/>
-        </w:rPr>
-        <w:t xml:space="preserve"> </w:t>
-      </w:r>
-      <w:r>
-        <w:rPr>
-          <w:sz w:val="20"/>
-        </w:rPr>
-        <w:t>CEO</w:t>
-      </w:r>
-      <w:r>
-        <w:rPr>
-          <w:sz w:val="20"/>
-        </w:rPr>
-        <w:t>,</w:t>
-      </w:r>
-      <w:r>
-        <w:rPr>
-          <w:sz w:val="20"/>
-        </w:rPr>
-        <w:t xml:space="preserve"> </w:t>
-      </w:r>
-      <w:r>
-        <w:rPr>
-          <w:spacing w:val="-2"/>
-          <w:sz w:val="20"/>
-        </w:rPr>
-        <w:t>Board</w:t>
+          <w:sz w:val="19"/>
+        </w:rPr>
+        <w:t>Collaborated with leadership to present cloud-based strategy insights, dynamically informing CEO &amp; Board decisions</w:t>
       </w:r>
     </w:p>
     <w:p>
@@ -4498,7 +1767,13 @@
         </w:rPr>
       </w:pPr>
       <w:r>
-        <w:t>Founding Engineer, Platform &amp; Infrastructure January 2016 - December 2018</w:t>
+        <w:rPr>
+          <w:i/>
+          <w:sz w:val="18"/>
+        </w:rPr>
+        <w:t>Founding Engineer, Platform &amp; Infrastructure</w:t>
+        <w:tab/>
+        <w:t>January 2016 - December 2018</w:t>
       </w:r>
     </w:p>
     <w:p>
@@ -4518,197 +1793,9 @@
       </w:pPr>
       <w:r>
         <w:rPr>
-          <w:sz w:val="20"/>
-        </w:rPr>
-        <w:t>Developed</w:t>
-      </w:r>
-      <w:r>
-        <w:rPr>
-          <w:sz w:val="20"/>
-        </w:rPr>
-        <w:t xml:space="preserve"> </w:t>
-      </w:r>
-      <w:r>
-        <w:rPr>
-          <w:sz w:val="20"/>
-        </w:rPr>
-        <w:t>AI-logistics</w:t>
-      </w:r>
-      <w:r>
-        <w:rPr>
-          <w:spacing w:val="-3"/>
-          <w:sz w:val="20"/>
-        </w:rPr>
-        <w:t xml:space="preserve"> </w:t>
-      </w:r>
-      <w:r>
-        <w:rPr>
-          <w:sz w:val="20"/>
-        </w:rPr>
-        <w:t>software</w:t>
-      </w:r>
-      <w:r>
-        <w:rPr>
-          <w:spacing w:val="-3"/>
-          <w:sz w:val="20"/>
-        </w:rPr>
-        <w:t xml:space="preserve"> </w:t>
-      </w:r>
-      <w:r>
-        <w:rPr>
-          <w:sz w:val="20"/>
-        </w:rPr>
-        <w:t>for</w:t>
-      </w:r>
-      <w:r>
-        <w:rPr>
-          <w:spacing w:val="-2"/>
-          <w:sz w:val="20"/>
-        </w:rPr>
-        <w:t xml:space="preserve"> </w:t>
-      </w:r>
-      <w:r>
-        <w:rPr>
-          <w:sz w:val="20"/>
-        </w:rPr>
-        <w:t>a</w:t>
-      </w:r>
-      <w:r>
-        <w:rPr>
-          <w:spacing w:val="-3"/>
-          <w:sz w:val="20"/>
-        </w:rPr>
-        <w:t xml:space="preserve"> </w:t>
-      </w:r>
-      <w:r>
-        <w:rPr>
-          <w:sz w:val="20"/>
-        </w:rPr>
-        <w:t>Pan-India</w:t>
-      </w:r>
-      <w:r>
-        <w:rPr>
-          <w:spacing w:val="-3"/>
-          <w:sz w:val="20"/>
-        </w:rPr>
-        <w:t xml:space="preserve"> </w:t>
-      </w:r>
-      <w:r>
-        <w:rPr>
-          <w:sz w:val="20"/>
-        </w:rPr>
-        <w:t>hub</w:t>
-      </w:r>
-      <w:r>
-        <w:rPr>
-          <w:spacing w:val="-2"/>
-          <w:sz w:val="20"/>
-        </w:rPr>
-        <w:t xml:space="preserve"> </w:t>
-      </w:r>
-      <w:r>
-        <w:rPr>
-          <w:sz w:val="20"/>
-        </w:rPr>
-        <w:t>network,</w:t>
-      </w:r>
-      <w:r>
-        <w:rPr>
-          <w:spacing w:val="-3"/>
-          <w:sz w:val="20"/>
-        </w:rPr>
-        <w:t xml:space="preserve"> </w:t>
-      </w:r>
-      <w:r>
-        <w:rPr>
-          <w:sz w:val="20"/>
-        </w:rPr>
-        <w:t>supporting</w:t>
-      </w:r>
-      <w:r>
-        <w:rPr>
-          <w:spacing w:val="-3"/>
-          <w:sz w:val="20"/>
-        </w:rPr>
-        <w:t xml:space="preserve"> </w:t>
-      </w:r>
-      <w:r>
-        <w:rPr>
-          <w:sz w:val="20"/>
-        </w:rPr>
-        <w:t>innovative</w:t>
-      </w:r>
-      <w:r>
-        <w:rPr>
-          <w:spacing w:val="-2"/>
-          <w:sz w:val="20"/>
-        </w:rPr>
-        <w:t xml:space="preserve"> </w:t>
-      </w:r>
-      <w:r>
-        <w:rPr>
-          <w:sz w:val="20"/>
-        </w:rPr>
-        <w:t>driver</w:t>
-      </w:r>
-      <w:r>
-        <w:rPr>
-          <w:spacing w:val="-3"/>
-          <w:sz w:val="20"/>
-        </w:rPr>
-        <w:t xml:space="preserve"> </w:t>
-      </w:r>
-      <w:r>
-        <w:rPr>
-          <w:sz w:val="20"/>
-        </w:rPr>
-        <w:t>relay</w:t>
-      </w:r>
-      <w:r>
-        <w:rPr>
-          <w:spacing w:val="-3"/>
-          <w:sz w:val="20"/>
-        </w:rPr>
-        <w:t xml:space="preserve"> </w:t>
-      </w:r>
-      <w:r>
-        <w:rPr>
-          <w:sz w:val="20"/>
-        </w:rPr>
-        <w:t>model</w:t>
-      </w:r>
-      <w:r>
-        <w:rPr>
-          <w:spacing w:val="-2"/>
-          <w:sz w:val="20"/>
-        </w:rPr>
-        <w:t xml:space="preserve"> </w:t>
-      </w:r>
-      <w:r>
-        <w:rPr>
-          <w:sz w:val="20"/>
-        </w:rPr>
-        <w:t>across</w:t>
-      </w:r>
-      <w:r>
-        <w:rPr>
-          <w:spacing w:val="-3"/>
-          <w:sz w:val="20"/>
-        </w:rPr>
-        <w:t xml:space="preserve"> </w:t>
-      </w:r>
-      <w:r>
-        <w:rPr>
-          <w:sz w:val="20"/>
-        </w:rPr>
-        <w:t>100+</w:t>
-      </w:r>
-      <w:r>
-        <w:rPr>
-          <w:spacing w:val="-2"/>
-          <w:sz w:val="20"/>
-        </w:rPr>
-        <w:t xml:space="preserve"> cities</w:t>
+          <w:sz w:val="19"/>
+        </w:rPr>
+        <w:t>Developed AI-driven logistics software on cloud platforms, supporting driver efficiency across 100+ cities in India</w:t>
       </w:r>
     </w:p>
     <w:p>
@@ -4728,199 +1815,9 @@
       </w:pPr>
       <w:r>
         <w:rPr>
-          <w:sz w:val="20"/>
-        </w:rPr>
-        <w:t>Sole</w:t>
-      </w:r>
-      <w:r>
-        <w:rPr>
-          <w:spacing w:val="-2"/>
-          <w:sz w:val="20"/>
-        </w:rPr>
-        <w:t xml:space="preserve"> </w:t>
-      </w:r>
-      <w:r>
-        <w:rPr>
-          <w:sz w:val="20"/>
-        </w:rPr>
-        <w:t>developer</w:t>
-      </w:r>
-      <w:r>
-        <w:rPr>
-          <w:spacing w:val="-1"/>
-          <w:sz w:val="20"/>
-        </w:rPr>
-        <w:t xml:space="preserve"> </w:t>
-      </w:r>
-      <w:r>
-        <w:rPr>
-          <w:sz w:val="20"/>
-        </w:rPr>
-        <w:t>of</w:t>
-      </w:r>
-      <w:r>
-        <w:rPr>
-          <w:spacing w:val="-1"/>
-          <w:sz w:val="20"/>
-        </w:rPr>
-        <w:t xml:space="preserve"> </w:t>
-      </w:r>
-      <w:r>
-        <w:rPr>
-          <w:sz w:val="20"/>
-        </w:rPr>
-        <w:t>Pickups</w:t>
-      </w:r>
-      <w:r>
-        <w:rPr>
-          <w:spacing w:val="-2"/>
-          <w:sz w:val="20"/>
-        </w:rPr>
-        <w:t xml:space="preserve"> </w:t>
-      </w:r>
-      <w:r>
-        <w:rPr>
-          <w:sz w:val="20"/>
-        </w:rPr>
-        <w:t>module,</w:t>
-      </w:r>
-      <w:r>
-        <w:rPr>
-          <w:spacing w:val="-1"/>
-          <w:sz w:val="20"/>
-        </w:rPr>
-        <w:t xml:space="preserve"> </w:t>
-      </w:r>
-      <w:r>
-        <w:rPr>
-          <w:sz w:val="20"/>
-        </w:rPr>
-        <w:t>now</w:t>
-      </w:r>
-      <w:r>
-        <w:rPr>
-          <w:spacing w:val="-1"/>
-          <w:sz w:val="20"/>
-        </w:rPr>
-        <w:t xml:space="preserve"> </w:t>
-      </w:r>
-      <w:r>
-        <w:rPr>
-          <w:sz w:val="20"/>
-        </w:rPr>
-        <w:t>facilitating</w:t>
-      </w:r>
-      <w:r>
-        <w:rPr>
-          <w:spacing w:val="-1"/>
-          <w:sz w:val="20"/>
-        </w:rPr>
-        <w:t xml:space="preserve"> </w:t>
-      </w:r>
-      <w:r>
-        <w:rPr>
-          <w:sz w:val="20"/>
-        </w:rPr>
-        <w:t>300,000+</w:t>
-      </w:r>
-      <w:r>
-        <w:rPr>
-          <w:spacing w:val="-2"/>
-          <w:sz w:val="20"/>
-        </w:rPr>
-        <w:t xml:space="preserve"> </w:t>
-      </w:r>
-      <w:r>
-        <w:rPr>
-          <w:sz w:val="20"/>
-        </w:rPr>
-        <w:t>pickups</w:t>
-      </w:r>
-      <w:r>
-        <w:rPr>
-          <w:spacing w:val="-1"/>
-          <w:sz w:val="20"/>
-        </w:rPr>
-        <w:t xml:space="preserve"> </w:t>
-      </w:r>
-      <w:r>
-        <w:rPr>
-          <w:sz w:val="20"/>
-        </w:rPr>
-        <w:t>across</w:t>
-      </w:r>
-      <w:r>
-        <w:rPr>
-          <w:spacing w:val="-1"/>
-          <w:sz w:val="20"/>
-        </w:rPr>
-        <w:t xml:space="preserve"> </w:t>
-      </w:r>
-      <w:r>
-        <w:rPr>
-          <w:sz w:val="20"/>
-        </w:rPr>
-        <w:t>100+</w:t>
-      </w:r>
-      <w:r>
-        <w:rPr>
-          <w:spacing w:val="-2"/>
-          <w:sz w:val="20"/>
-        </w:rPr>
-        <w:t xml:space="preserve"> </w:t>
-      </w:r>
-      <w:r>
-        <w:rPr>
-          <w:sz w:val="20"/>
-        </w:rPr>
-        <w:t>cities,</w:t>
-      </w:r>
-      <w:r>
-        <w:rPr>
-          <w:spacing w:val="-1"/>
-          <w:sz w:val="20"/>
-        </w:rPr>
-        <w:t xml:space="preserve"> </w:t>
-      </w:r>
-      <w:r>
-        <w:rPr>
-          <w:sz w:val="20"/>
-        </w:rPr>
-        <w:t>improving</w:t>
-      </w:r>
-      <w:r>
-        <w:rPr>
-          <w:spacing w:val="-1"/>
-          <w:sz w:val="20"/>
-        </w:rPr>
-        <w:t xml:space="preserve"> </w:t>
-      </w:r>
-      <w:r>
-        <w:rPr>
-          <w:sz w:val="20"/>
-        </w:rPr>
-        <w:t>logistics</w:t>
-      </w:r>
-      <w:r>
-        <w:rPr>
-          <w:spacing w:val="-1"/>
-          <w:sz w:val="20"/>
-        </w:rPr>
-        <w:t xml:space="preserve"> </w:t>
-      </w:r>
-      <w:r>
-        <w:rPr>
-          <w:spacing w:val="-1"/>
-          <w:sz w:val="20"/>
-        </w:rPr>
-        <w:t xml:space="preserve">deliver </w:t>
-      </w:r>
-      <w:r>
-        <w:rPr>
-          <w:spacing w:val="-2"/>
-          <w:sz w:val="20"/>
-        </w:rPr>
-        <w:t>efficiency</w:t>
+          <w:sz w:val="19"/>
+        </w:rPr>
+        <w:t>Sole architect of logistics module supporting 300,000+ operations, improving efficiency through cloud scalability</w:t>
       </w:r>
     </w:p>
     <w:p>
@@ -4940,100 +1837,9 @@
       </w:pPr>
       <w:r>
         <w:rPr>
-          <w:sz w:val="20"/>
-        </w:rPr>
-        <w:t>Led</w:t>
-      </w:r>
-      <w:r>
-        <w:rPr>
-          <w:spacing w:val="-1"/>
-          <w:sz w:val="20"/>
-        </w:rPr>
-        <w:t xml:space="preserve"> </w:t>
-      </w:r>
-      <w:r>
-        <w:rPr>
-          <w:sz w:val="20"/>
-        </w:rPr>
-        <w:t>a 3-member engineering team</w:t>
-      </w:r>
-      <w:r>
-        <w:rPr>
-          <w:spacing w:val="-1"/>
-          <w:sz w:val="20"/>
-        </w:rPr>
-        <w:t xml:space="preserve"> </w:t>
-      </w:r>
-      <w:r>
-        <w:rPr>
-          <w:sz w:val="20"/>
-        </w:rPr>
-        <w:t>to build client dashboards</w:t>
-      </w:r>
-      <w:r>
-        <w:rPr>
-          <w:spacing w:val="-1"/>
-          <w:sz w:val="20"/>
-        </w:rPr>
-        <w:t xml:space="preserve"> </w:t>
-      </w:r>
-      <w:r>
-        <w:rPr>
-          <w:sz w:val="20"/>
-        </w:rPr>
-        <w:t>for 100+ clients</w:t>
-      </w:r>
-      <w:r>
-        <w:rPr>
-          <w:sz w:val="20"/>
-        </w:rPr>
-        <w:t>,</w:t>
-      </w:r>
-      <w:r>
-        <w:rPr>
-          <w:sz w:val="20"/>
-        </w:rPr>
-        <w:t xml:space="preserve"> enabling</w:t>
-      </w:r>
-      <w:r>
-        <w:rPr>
-          <w:spacing w:val="-1"/>
-          <w:sz w:val="20"/>
-        </w:rPr>
-        <w:t xml:space="preserve"> </w:t>
-      </w:r>
-      <w:r>
-        <w:rPr>
-          <w:sz w:val="20"/>
-        </w:rPr>
-        <w:t>real-time messaging</w:t>
-      </w:r>
-      <w:r>
-        <w:rPr>
-          <w:sz w:val="20"/>
-        </w:rPr>
-        <w:t xml:space="preserve">, </w:t>
-      </w:r>
-      <w:r>
-        <w:rPr>
-          <w:spacing w:val="-2"/>
-          <w:sz w:val="20"/>
-        </w:rPr>
-        <w:t>tracking</w:t>
-      </w:r>
-      <w:r>
-        <w:rPr>
-          <w:spacing w:val="-2"/>
-          <w:sz w:val="20"/>
-        </w:rPr>
-        <w:t>,</w:t>
-      </w:r>
-      <w:r>
-        <w:rPr>
-          <w:spacing w:val="-2"/>
-          <w:sz w:val="20"/>
-        </w:rPr>
-        <w:t xml:space="preserve"> insights</w:t>
+          <w:sz w:val="19"/>
+        </w:rPr>
+        <w:t>Led the build of intuitive client dashboards using cloud technology, providing 100+ clients with real-time insights &amp; alerts</w:t>
       </w:r>
     </w:p>
     <w:p>

</xml_diff>